<commit_message>
added optional excercises to prac
</commit_message>
<xml_diff>
--- a/molecular_dating_h1n1/molecular_dating_inBEAST.docx
+++ b/molecular_dating_h1n1/molecular_dating_inBEAST.docx
@@ -20,8 +20,6 @@
         </w:rPr>
         <w:t>Molecular dating in BEAST</w:t>
       </w:r>
-      <w:bookmarkStart w:id="0" w:name="_GoBack"/>
-      <w:bookmarkEnd w:id="0"/>
     </w:p>
     <w:p>
       <w:pPr>
@@ -258,6 +256,32 @@
         <w:t>bModelTest</w:t>
       </w:r>
       <w:proofErr w:type="spellEnd"/>
+      <w:r>
+        <w:rPr>
+          <w:rFonts w:ascii="Helvetica Neue" w:hAnsi="Helvetica Neue"/>
+        </w:rPr>
+        <w:t>. For installation instructions:</w:t>
+      </w:r>
+    </w:p>
+    <w:p>
+      <w:pPr>
+        <w:pStyle w:val="ListParagraph"/>
+        <w:tabs>
+          <w:tab w:val="left" w:pos="2640"/>
+        </w:tabs>
+        <w:rPr>
+          <w:rFonts w:ascii="Helvetica Neue" w:hAnsi="Helvetica Neue"/>
+        </w:rPr>
+      </w:pPr>
+      <w:hyperlink r:id="rId7" w:history="1">
+        <w:r>
+          <w:rPr>
+            <w:rStyle w:val="Hyperlink"/>
+            <w:rFonts w:ascii="Helvetica Neue" w:hAnsi="Helvetica Neue"/>
+          </w:rPr>
+          <w:t>http://www.beast2.org/managing-packages/</w:t>
+        </w:r>
+      </w:hyperlink>
     </w:p>
     <w:p>
       <w:pPr>
@@ -286,6 +310,34 @@
           <w:rFonts w:ascii="Helvetica Neue" w:hAnsi="Helvetica Neue"/>
         </w:rPr>
         <w:t xml:space="preserve"> or Icytree.org</w:t>
+      </w:r>
+    </w:p>
+    <w:p>
+      <w:pPr>
+        <w:tabs>
+          <w:tab w:val="left" w:pos="2640"/>
+        </w:tabs>
+        <w:rPr>
+          <w:rFonts w:ascii="Helvetica Neue" w:hAnsi="Helvetica Neue"/>
+        </w:rPr>
+      </w:pPr>
+    </w:p>
+    <w:p>
+      <w:pPr>
+        <w:tabs>
+          <w:tab w:val="left" w:pos="2640"/>
+        </w:tabs>
+        <w:rPr>
+          <w:rFonts w:ascii="Helvetica Neue" w:hAnsi="Helvetica Neue"/>
+          <w:color w:val="4F81BD" w:themeColor="accent1"/>
+        </w:rPr>
+      </w:pPr>
+      <w:r>
+        <w:rPr>
+          <w:rFonts w:ascii="Helvetica Neue" w:hAnsi="Helvetica Neue"/>
+          <w:color w:val="4F81BD" w:themeColor="accent1"/>
+        </w:rPr>
+        <w:t>Optional exercises are shown in blue font. They are not required to complete this tutorial, but they will be useful to understand some advanced concepts.</w:t>
       </w:r>
     </w:p>
     <w:p>
@@ -415,7 +467,7 @@
                     <pic:cNvPicPr/>
                   </pic:nvPicPr>
                   <pic:blipFill>
-                    <a:blip r:embed="rId7"/>
+                    <a:blip r:embed="rId8"/>
                     <a:stretch>
                       <a:fillRect/>
                     </a:stretch>
@@ -473,6 +525,7 @@
         <w:rPr>
           <w:rFonts w:ascii="Helvetica Neue" w:hAnsi="Helvetica Neue"/>
         </w:rPr>
+        <w:lastRenderedPageBreak/>
         <w:t xml:space="preserve">Click on the </w:t>
       </w:r>
       <w:r>
@@ -527,7 +580,6 @@
           <w:rFonts w:ascii="Helvetica Neue" w:hAnsi="Helvetica Neue"/>
           <w:noProof/>
         </w:rPr>
-        <w:lastRenderedPageBreak/>
         <w:drawing>
           <wp:inline distT="0" distB="0" distL="0" distR="0" wp14:anchorId="31FD88C4" wp14:editId="1ED6A88A">
             <wp:extent cx="5270500" cy="3961765"/>
@@ -544,7 +596,7 @@
                     <pic:cNvPicPr/>
                   </pic:nvPicPr>
                   <pic:blipFill>
-                    <a:blip r:embed="rId8"/>
+                    <a:blip r:embed="rId9"/>
                     <a:stretch>
                       <a:fillRect/>
                     </a:stretch>
@@ -826,7 +878,7 @@
                     <pic:cNvPicPr/>
                   </pic:nvPicPr>
                   <pic:blipFill>
-                    <a:blip r:embed="rId9"/>
+                    <a:blip r:embed="rId10"/>
                     <a:stretch>
                       <a:fillRect/>
                     </a:stretch>
@@ -927,7 +979,7 @@
                     <pic:cNvPicPr/>
                   </pic:nvPicPr>
                   <pic:blipFill>
-                    <a:blip r:embed="rId10"/>
+                    <a:blip r:embed="rId11"/>
                     <a:stretch>
                       <a:fillRect/>
                     </a:stretch>
@@ -1042,6 +1094,7 @@
       <w:r>
         <w:rPr>
           <w:rFonts w:ascii="Helvetica Neue" w:hAnsi="Helvetica Neue"/>
+          <w:noProof/>
         </w:rPr>
         <w:drawing>
           <wp:inline distT="0" distB="0" distL="0" distR="0" wp14:anchorId="3DB8C8DD" wp14:editId="43E08778">
@@ -1059,7 +1112,7 @@
                     <pic:cNvPicPr/>
                   </pic:nvPicPr>
                   <pic:blipFill>
-                    <a:blip r:embed="rId11"/>
+                    <a:blip r:embed="rId12"/>
                     <a:stretch>
                       <a:fillRect/>
                     </a:stretch>
@@ -1363,7 +1416,7 @@
                     <pic:cNvPicPr/>
                   </pic:nvPicPr>
                   <pic:blipFill>
-                    <a:blip r:embed="rId12"/>
+                    <a:blip r:embed="rId13"/>
                     <a:stretch>
                       <a:fillRect/>
                     </a:stretch>
@@ -1534,7 +1587,7 @@
                     <pic:cNvPicPr/>
                   </pic:nvPicPr>
                   <pic:blipFill>
-                    <a:blip r:embed="rId13"/>
+                    <a:blip r:embed="rId14"/>
                     <a:stretch>
                       <a:fillRect/>
                     </a:stretch>
@@ -1659,7 +1712,7 @@
                     </pic:cNvPicPr>
                   </pic:nvPicPr>
                   <pic:blipFill>
-                    <a:blip r:embed="rId14">
+                    <a:blip r:embed="rId15">
                       <a:extLst>
                         <a:ext uri="{28A0092B-C50C-407E-A947-70E740481C1C}">
                           <a14:useLocalDpi xmlns:a14="http://schemas.microsoft.com/office/drawing/2010/main" val="0"/>
@@ -1920,7 +1973,7 @@
                     <pic:cNvPicPr/>
                   </pic:nvPicPr>
                   <pic:blipFill>
-                    <a:blip r:embed="rId15"/>
+                    <a:blip r:embed="rId16"/>
                     <a:stretch>
                       <a:fillRect/>
                     </a:stretch>
@@ -2003,7 +2056,7 @@
                     </pic:cNvPicPr>
                   </pic:nvPicPr>
                   <pic:blipFill>
-                    <a:blip r:embed="rId16">
+                    <a:blip r:embed="rId17">
                       <a:extLst>
                         <a:ext uri="{28A0092B-C50C-407E-A947-70E740481C1C}">
                           <a14:useLocalDpi xmlns:a14="http://schemas.microsoft.com/office/drawing/2010/main" val="0"/>
@@ -2226,7 +2279,7 @@
                     </pic:cNvPicPr>
                   </pic:nvPicPr>
                   <pic:blipFill>
-                    <a:blip r:embed="rId17">
+                    <a:blip r:embed="rId18">
                       <a:extLst>
                         <a:ext uri="{28A0092B-C50C-407E-A947-70E740481C1C}">
                           <a14:useLocalDpi xmlns:a14="http://schemas.microsoft.com/office/drawing/2010/main" val="0"/>
@@ -2392,7 +2445,7 @@
                     <pic:cNvPicPr/>
                   </pic:nvPicPr>
                   <pic:blipFill>
-                    <a:blip r:embed="rId18"/>
+                    <a:blip r:embed="rId19"/>
                     <a:stretch>
                       <a:fillRect/>
                     </a:stretch>
@@ -2606,7 +2659,7 @@
                     <pic:cNvPicPr/>
                   </pic:nvPicPr>
                   <pic:blipFill>
-                    <a:blip r:embed="rId19"/>
+                    <a:blip r:embed="rId20"/>
                     <a:stretch>
                       <a:fillRect/>
                     </a:stretch>
@@ -2730,7 +2783,19 @@
         <w:rPr>
           <w:rFonts w:ascii="Helvetica Neue" w:hAnsi="Helvetica Neue"/>
         </w:rPr>
-        <w:t xml:space="preserve">This is the models that were sampled using an index as shown in </w:t>
+        <w:t>Th</w:t>
+      </w:r>
+      <w:r>
+        <w:rPr>
+          <w:rFonts w:ascii="Helvetica Neue" w:hAnsi="Helvetica Neue"/>
+        </w:rPr>
+        <w:t>ese are</w:t>
+      </w:r>
+      <w:r>
+        <w:rPr>
+          <w:rFonts w:ascii="Helvetica Neue" w:hAnsi="Helvetica Neue"/>
+        </w:rPr>
+        <w:t xml:space="preserve"> the models that were sampled using an index as shown in </w:t>
       </w:r>
       <w:r>
         <w:rPr>
@@ -2757,271 +2822,66 @@
       <w:pPr>
         <w:rPr>
           <w:rFonts w:ascii="Helvetica Neue" w:hAnsi="Helvetica Neue"/>
+          <w:color w:val="4F81BD" w:themeColor="accent1"/>
         </w:rPr>
       </w:pPr>
       <w:r>
         <w:rPr>
           <w:rFonts w:ascii="Helvetica Neue" w:hAnsi="Helvetica Neue"/>
           <w:b/>
-        </w:rPr>
-        <w:t>Table 1.</w:t>
-      </w:r>
-      <w:r>
-        <w:rPr>
-          <w:rFonts w:ascii="Helvetica Neue" w:hAnsi="Helvetica Neue"/>
-        </w:rPr>
-        <w:t xml:space="preserve"> Index of models in </w:t>
+          <w:color w:val="4F81BD" w:themeColor="accent1"/>
+        </w:rPr>
+        <w:t>Optional exercise:</w:t>
+      </w:r>
+      <w:r>
+        <w:rPr>
+          <w:rFonts w:ascii="Helvetica Neue" w:hAnsi="Helvetica Neue"/>
+          <w:color w:val="4F81BD" w:themeColor="accent1"/>
+        </w:rPr>
+        <w:t xml:space="preserve"> The BEAST2 app </w:t>
       </w:r>
       <w:proofErr w:type="spellStart"/>
       <w:r>
         <w:rPr>
           <w:rFonts w:ascii="Helvetica Neue" w:hAnsi="Helvetica Neue"/>
-        </w:rPr>
-        <w:t>BeastModelTest</w:t>
+          <w:color w:val="4F81BD" w:themeColor="accent1"/>
+        </w:rPr>
+        <w:t>BModelAnalyser</w:t>
       </w:r>
       <w:proofErr w:type="spellEnd"/>
       <w:r>
         <w:rPr>
           <w:rFonts w:ascii="Helvetica Neue" w:hAnsi="Helvetica Neue"/>
-        </w:rPr>
-        <w:t xml:space="preserve"> (from the </w:t>
+          <w:color w:val="4F81BD" w:themeColor="accent1"/>
+        </w:rPr>
+        <w:t xml:space="preserve"> provides a visual inspection of substitution model averaging. To use it, open the BEAST2 folder and find the </w:t>
       </w:r>
       <w:proofErr w:type="spellStart"/>
       <w:r>
         <w:rPr>
           <w:rFonts w:ascii="Helvetica Neue" w:hAnsi="Helvetica Neue"/>
-        </w:rPr>
-        <w:t>bModelTest</w:t>
+          <w:color w:val="4F81BD" w:themeColor="accent1"/>
+        </w:rPr>
+        <w:t>AppLauncher</w:t>
       </w:r>
       <w:proofErr w:type="spellEnd"/>
       <w:r>
         <w:rPr>
           <w:rFonts w:ascii="Helvetica Neue" w:hAnsi="Helvetica Neue"/>
-        </w:rPr>
-        <w:t xml:space="preserve"> tutorial by </w:t>
-      </w:r>
-      <w:proofErr w:type="spellStart"/>
-      <w:r>
-        <w:rPr>
-          <w:rFonts w:ascii="Helvetica Neue" w:hAnsi="Helvetica Neue"/>
-        </w:rPr>
-        <w:t>Ramussen</w:t>
-      </w:r>
-      <w:proofErr w:type="spellEnd"/>
-      <w:r>
-        <w:rPr>
-          <w:rFonts w:ascii="Helvetica Neue" w:hAnsi="Helvetica Neue"/>
-        </w:rPr>
-        <w:t xml:space="preserve"> et al.).</w:t>
-      </w:r>
-    </w:p>
-    <w:p>
-      <w:pPr>
-        <w:rPr>
-          <w:rFonts w:ascii="Helvetica Neue" w:hAnsi="Helvetica Neue"/>
-        </w:rPr>
-      </w:pPr>
-      <w:r>
-        <w:rPr>
-          <w:rFonts w:ascii="Helvetica Neue" w:hAnsi="Helvetica Neue"/>
-          <w:noProof/>
+          <w:color w:val="4F81BD" w:themeColor="accent1"/>
+        </w:rPr>
+        <w:t xml:space="preserve"> icon (</w:t>
+      </w:r>
+      <w:r>
+        <w:rPr>
+          <w:rFonts w:ascii="Helvetica Neue" w:hAnsi="Helvetica Neue"/>
+          <w:color w:val="4F81BD" w:themeColor="accent1"/>
         </w:rPr>
         <w:drawing>
-          <wp:inline distT="0" distB="0" distL="0" distR="0" wp14:anchorId="4F9C9957" wp14:editId="07F230EB">
-            <wp:extent cx="1908643" cy="2782711"/>
-            <wp:effectExtent l="0" t="0" r="0" b="0"/>
-            <wp:docPr id="1" name="Picture 1"/>
-            <wp:cNvGraphicFramePr>
-              <a:graphicFrameLocks xmlns:a="http://schemas.openxmlformats.org/drawingml/2006/main" noChangeAspect="1"/>
-            </wp:cNvGraphicFramePr>
-            <a:graphic xmlns:a="http://schemas.openxmlformats.org/drawingml/2006/main">
-              <a:graphicData uri="http://schemas.openxmlformats.org/drawingml/2006/picture">
-                <pic:pic xmlns:pic="http://schemas.openxmlformats.org/drawingml/2006/picture">
-                  <pic:nvPicPr>
-                    <pic:cNvPr id="1" name=""/>
-                    <pic:cNvPicPr/>
-                  </pic:nvPicPr>
-                  <pic:blipFill>
-                    <a:blip r:embed="rId20"/>
-                    <a:stretch>
-                      <a:fillRect/>
-                    </a:stretch>
-                  </pic:blipFill>
-                  <pic:spPr>
-                    <a:xfrm>
-                      <a:off x="0" y="0"/>
-                      <a:ext cx="1923625" cy="2804554"/>
-                    </a:xfrm>
-                    <a:prstGeom prst="rect">
-                      <a:avLst/>
-                    </a:prstGeom>
-                  </pic:spPr>
-                </pic:pic>
-              </a:graphicData>
-            </a:graphic>
-          </wp:inline>
-        </w:drawing>
-      </w:r>
-    </w:p>
-    <w:p>
-      <w:pPr>
-        <w:rPr>
-          <w:rFonts w:ascii="Helvetica Neue" w:hAnsi="Helvetica Neue"/>
-        </w:rPr>
-      </w:pPr>
-    </w:p>
-    <w:p>
-      <w:pPr>
-        <w:rPr>
-          <w:rFonts w:ascii="Helvetica Neue" w:hAnsi="Helvetica Neue"/>
-        </w:rPr>
-      </w:pPr>
-      <w:r>
-        <w:rPr>
-          <w:rFonts w:ascii="Helvetica Neue" w:hAnsi="Helvetica Neue"/>
-          <w:b/>
-        </w:rPr>
-        <w:t>Question:</w:t>
-      </w:r>
-      <w:r>
-        <w:rPr>
-          <w:rFonts w:ascii="Helvetica Neue" w:hAnsi="Helvetica Neue"/>
-        </w:rPr>
-        <w:t xml:space="preserve"> Which model has the highest posterior probability? Does this model include among site rate heterogeneity? (hint: check the </w:t>
-      </w:r>
-      <w:proofErr w:type="spellStart"/>
-      <w:r>
-        <w:rPr>
-          <w:rFonts w:ascii="Helvetica Neue" w:hAnsi="Helvetica Neue"/>
-        </w:rPr>
-        <w:t>hasGammaRates</w:t>
-      </w:r>
-      <w:proofErr w:type="spellEnd"/>
-      <w:r>
-        <w:rPr>
-          <w:rFonts w:ascii="Helvetica Neue" w:hAnsi="Helvetica Neue"/>
-        </w:rPr>
-        <w:t xml:space="preserve"> and </w:t>
-      </w:r>
-      <w:proofErr w:type="spellStart"/>
-      <w:r>
-        <w:rPr>
-          <w:rFonts w:ascii="Helvetica Neue" w:hAnsi="Helvetica Neue"/>
-        </w:rPr>
-        <w:t>hasInvariableSites</w:t>
-      </w:r>
-      <w:proofErr w:type="spellEnd"/>
-      <w:r>
-        <w:rPr>
-          <w:rFonts w:ascii="Helvetica Neue" w:hAnsi="Helvetica Neue"/>
-        </w:rPr>
-        <w:t xml:space="preserve"> traces)</w:t>
-      </w:r>
-    </w:p>
-    <w:p>
-      <w:pPr>
-        <w:rPr>
-          <w:rFonts w:ascii="Helvetica Neue" w:hAnsi="Helvetica Neue"/>
-        </w:rPr>
-      </w:pPr>
-    </w:p>
-    <w:p>
-      <w:pPr>
-        <w:rPr>
-          <w:rFonts w:ascii="Helvetica Neue" w:hAnsi="Helvetica Neue"/>
-        </w:rPr>
-      </w:pPr>
-    </w:p>
-    <w:p>
-      <w:pPr>
-        <w:rPr>
-          <w:rFonts w:ascii="Helvetica Neue" w:hAnsi="Helvetica Neue"/>
-        </w:rPr>
-      </w:pPr>
-      <w:proofErr w:type="gramStart"/>
-      <w:r>
-        <w:rPr>
-          <w:rFonts w:ascii="Helvetica Neue" w:hAnsi="Helvetica Neue"/>
-        </w:rPr>
-        <w:t>The .trees</w:t>
-      </w:r>
-      <w:proofErr w:type="gramEnd"/>
-      <w:r>
-        <w:rPr>
-          <w:rFonts w:ascii="Helvetica Neue" w:hAnsi="Helvetica Neue"/>
-        </w:rPr>
-        <w:t xml:space="preserve"> file contains trees sampled from the posterior. We can summarise them by using </w:t>
-      </w:r>
-      <w:proofErr w:type="spellStart"/>
-      <w:r>
-        <w:rPr>
-          <w:rFonts w:ascii="Helvetica Neue" w:hAnsi="Helvetica Neue"/>
-        </w:rPr>
-        <w:t>TreeAnnotator</w:t>
-      </w:r>
-      <w:proofErr w:type="spellEnd"/>
-      <w:r>
-        <w:rPr>
-          <w:rFonts w:ascii="Helvetica Neue" w:hAnsi="Helvetica Neue"/>
-        </w:rPr>
-        <w:t>, which is distributed with the BEAST package.</w:t>
-      </w:r>
-      <w:r>
-        <w:rPr>
-          <w:rFonts w:ascii="Helvetica Neue" w:hAnsi="Helvetica Neue"/>
-        </w:rPr>
-        <w:t xml:space="preserve"> Double-click the </w:t>
-      </w:r>
-      <w:proofErr w:type="spellStart"/>
-      <w:r>
-        <w:rPr>
-          <w:rFonts w:ascii="Helvetica Neue" w:hAnsi="Helvetica Neue"/>
-        </w:rPr>
-        <w:t>TreeAnnotator</w:t>
-      </w:r>
-      <w:proofErr w:type="spellEnd"/>
-      <w:r>
-        <w:rPr>
-          <w:rFonts w:ascii="Helvetica Neue" w:hAnsi="Helvetica Neue"/>
-        </w:rPr>
-        <w:t xml:space="preserve"> icon. The window in Fig 1</w:t>
-      </w:r>
-      <w:r>
-        <w:rPr>
-          <w:rFonts w:ascii="Helvetica Neue" w:hAnsi="Helvetica Neue"/>
-        </w:rPr>
-        <w:t>4</w:t>
-      </w:r>
-      <w:r>
-        <w:rPr>
-          <w:rFonts w:ascii="Helvetica Neue" w:hAnsi="Helvetica Neue"/>
-        </w:rPr>
-        <w:t xml:space="preserve"> will appear.</w:t>
-      </w:r>
-    </w:p>
-    <w:p>
-      <w:pPr>
-        <w:rPr>
-          <w:rFonts w:ascii="Helvetica Neue" w:hAnsi="Helvetica Neue"/>
-        </w:rPr>
-      </w:pPr>
-    </w:p>
-    <w:p>
-      <w:pPr>
-        <w:rPr>
-          <w:rFonts w:ascii="Helvetica Neue" w:hAnsi="Helvetica Neue"/>
-        </w:rPr>
-      </w:pPr>
-      <w:r>
-        <w:rPr>
-          <w:rFonts w:ascii="Helvetica Neue" w:hAnsi="Helvetica Neue"/>
-          <w:noProof/>
-        </w:rPr>
-        <w:drawing>
-          <wp:inline distT="0" distB="0" distL="0" distR="0" wp14:anchorId="5DAEE9B4" wp14:editId="18F6E75E">
-            <wp:extent cx="3432260" cy="2641600"/>
-            <wp:effectExtent l="0" t="0" r="0" b="0"/>
-            <wp:docPr id="29" name="Picture 29"/>
+          <wp:inline distT="0" distB="0" distL="0" distR="0" wp14:anchorId="58332BC5" wp14:editId="516037A8">
+            <wp:extent cx="288555" cy="270933"/>
+            <wp:effectExtent l="0" t="0" r="3810" b="0"/>
+            <wp:docPr id="3" name="Picture 3"/>
             <wp:cNvGraphicFramePr>
               <a:graphicFrameLocks xmlns:a="http://schemas.openxmlformats.org/drawingml/2006/main" noChangeAspect="1"/>
             </wp:cNvGraphicFramePr>
@@ -3041,7 +2901,7 @@
                   <pic:spPr>
                     <a:xfrm>
                       <a:off x="0" y="0"/>
-                      <a:ext cx="3438560" cy="2646449"/>
+                      <a:ext cx="320212" cy="300656"/>
                     </a:xfrm>
                     <a:prstGeom prst="rect">
                       <a:avLst/>
@@ -3053,547 +2913,31 @@
           </wp:inline>
         </w:drawing>
       </w:r>
-    </w:p>
-    <w:p>
-      <w:pPr>
-        <w:rPr>
-          <w:rFonts w:ascii="Helvetica Neue" w:hAnsi="Helvetica Neue"/>
-        </w:rPr>
-      </w:pPr>
-      <w:r>
-        <w:rPr>
-          <w:rFonts w:ascii="Helvetica Neue" w:hAnsi="Helvetica Neue"/>
-          <w:b/>
-        </w:rPr>
-        <w:t>Fig 1</w:t>
-      </w:r>
-      <w:r>
-        <w:rPr>
-          <w:rFonts w:ascii="Helvetica Neue" w:hAnsi="Helvetica Neue"/>
-          <w:b/>
-        </w:rPr>
-        <w:t>4</w:t>
-      </w:r>
-      <w:r>
-        <w:rPr>
-          <w:rFonts w:ascii="Helvetica Neue" w:hAnsi="Helvetica Neue"/>
-          <w:b/>
-        </w:rPr>
-        <w:t xml:space="preserve">. </w:t>
-      </w:r>
-      <w:proofErr w:type="spellStart"/>
-      <w:r>
-        <w:rPr>
-          <w:rFonts w:ascii="Helvetica Neue" w:hAnsi="Helvetica Neue"/>
-        </w:rPr>
-        <w:t>TreeAnnotator</w:t>
-      </w:r>
-      <w:proofErr w:type="spellEnd"/>
-      <w:r>
-        <w:rPr>
-          <w:rFonts w:ascii="Helvetica Neue" w:hAnsi="Helvetica Neue"/>
-        </w:rPr>
-        <w:t xml:space="preserve"> input window.</w:t>
-      </w:r>
-    </w:p>
-    <w:p>
-      <w:pPr>
-        <w:rPr>
-          <w:rFonts w:ascii="Helvetica Neue" w:hAnsi="Helvetica Neue"/>
-        </w:rPr>
-      </w:pPr>
-    </w:p>
-    <w:p>
-      <w:pPr>
-        <w:rPr>
-          <w:rFonts w:ascii="Helvetica Neue" w:hAnsi="Helvetica Neue"/>
-        </w:rPr>
-      </w:pPr>
-      <w:r>
-        <w:rPr>
-          <w:rFonts w:ascii="Helvetica Neue" w:hAnsi="Helvetica Neue"/>
-        </w:rPr>
-        <w:t xml:space="preserve">Type 10 for </w:t>
-      </w:r>
-      <w:proofErr w:type="spellStart"/>
-      <w:r>
-        <w:rPr>
-          <w:rFonts w:ascii="Helvetica Neue" w:hAnsi="Helvetica Neue"/>
-          <w:i/>
-        </w:rPr>
-        <w:t>Burnin</w:t>
-      </w:r>
-      <w:proofErr w:type="spellEnd"/>
-      <w:r>
-        <w:rPr>
-          <w:rFonts w:ascii="Helvetica Neue" w:hAnsi="Helvetica Neue"/>
-          <w:i/>
-        </w:rPr>
-        <w:t xml:space="preserve"> percentage</w:t>
-      </w:r>
-      <w:r>
-        <w:rPr>
-          <w:rFonts w:ascii="Helvetica Neue" w:hAnsi="Helvetica Neue"/>
-        </w:rPr>
-        <w:t xml:space="preserve"> and choose the same settings for </w:t>
-      </w:r>
-      <w:r>
-        <w:rPr>
-          <w:rFonts w:ascii="Helvetica Neue" w:hAnsi="Helvetica Neue"/>
-          <w:i/>
-        </w:rPr>
-        <w:t>Target tree type</w:t>
-      </w:r>
-      <w:r>
-        <w:rPr>
-          <w:rFonts w:ascii="Helvetica Neue" w:hAnsi="Helvetica Neue"/>
-        </w:rPr>
-        <w:t xml:space="preserve"> and </w:t>
-      </w:r>
-      <w:r>
-        <w:rPr>
-          <w:rFonts w:ascii="Helvetica Neue" w:hAnsi="Helvetica Neue"/>
-          <w:i/>
-        </w:rPr>
-        <w:t>node heights</w:t>
-      </w:r>
-      <w:r>
-        <w:rPr>
-          <w:rFonts w:ascii="Helvetica Neue" w:hAnsi="Helvetica Neue"/>
-          <w:i/>
-        </w:rPr>
-        <w:t xml:space="preserve"> </w:t>
-      </w:r>
-      <w:r>
-        <w:rPr>
-          <w:rFonts w:ascii="Helvetica Neue" w:hAnsi="Helvetica Neue"/>
-        </w:rPr>
-        <w:t>as shown in Fig. 1</w:t>
-      </w:r>
-      <w:r>
-        <w:rPr>
-          <w:rFonts w:ascii="Helvetica Neue" w:hAnsi="Helvetica Neue"/>
-        </w:rPr>
-        <w:t>4</w:t>
-      </w:r>
-      <w:r>
-        <w:rPr>
-          <w:rFonts w:ascii="Helvetica Neue" w:hAnsi="Helvetica Neue"/>
-        </w:rPr>
-        <w:t>.</w:t>
-      </w:r>
-      <w:r>
-        <w:rPr>
-          <w:rFonts w:ascii="Helvetica Neue" w:hAnsi="Helvetica Neue"/>
-        </w:rPr>
-        <w:t xml:space="preserve"> In </w:t>
-      </w:r>
-      <w:r>
-        <w:rPr>
-          <w:rFonts w:ascii="Helvetica Neue" w:hAnsi="Helvetica Neue"/>
-          <w:i/>
-        </w:rPr>
-        <w:t>Input Tree File</w:t>
-      </w:r>
-      <w:r>
-        <w:rPr>
-          <w:rFonts w:ascii="Helvetica Neue" w:hAnsi="Helvetica Neue"/>
-        </w:rPr>
-        <w:t xml:space="preserve"> click on </w:t>
-      </w:r>
-      <w:r>
-        <w:rPr>
-          <w:rFonts w:ascii="Helvetica Neue" w:hAnsi="Helvetica Neue"/>
-          <w:i/>
-        </w:rPr>
-        <w:t>C</w:t>
-      </w:r>
-      <w:r>
-        <w:rPr>
-          <w:rFonts w:ascii="Helvetica Neue" w:hAnsi="Helvetica Neue"/>
-          <w:i/>
-        </w:rPr>
-        <w:t>hoose F</w:t>
-      </w:r>
-      <w:r>
-        <w:rPr>
-          <w:rFonts w:ascii="Helvetica Neue" w:hAnsi="Helvetica Neue"/>
-          <w:i/>
-        </w:rPr>
-        <w:t>ile</w:t>
-      </w:r>
-      <w:r>
-        <w:rPr>
-          <w:rFonts w:ascii="Helvetica Neue" w:hAnsi="Helvetica Neue"/>
-          <w:i/>
-        </w:rPr>
-        <w:t>...</w:t>
-      </w:r>
-      <w:r>
-        <w:rPr>
-          <w:rFonts w:ascii="Helvetica Neue" w:hAnsi="Helvetica Neue"/>
-        </w:rPr>
-        <w:t xml:space="preserve">, and select </w:t>
-      </w:r>
-      <w:r>
-        <w:rPr>
-          <w:rFonts w:ascii="Courier" w:hAnsi="Courier"/>
-        </w:rPr>
-        <w:t>h1n1</w:t>
-      </w:r>
-      <w:r>
-        <w:rPr>
-          <w:rFonts w:ascii="Courier" w:hAnsi="Courier"/>
-        </w:rPr>
-        <w:t>_</w:t>
-      </w:r>
-      <w:proofErr w:type="gramStart"/>
-      <w:r>
-        <w:rPr>
-          <w:rFonts w:ascii="Courier" w:hAnsi="Courier"/>
-        </w:rPr>
-        <w:t>ucl</w:t>
-      </w:r>
-      <w:r>
-        <w:rPr>
-          <w:rFonts w:ascii="Courier" w:hAnsi="Courier"/>
-        </w:rPr>
-        <w:t>d</w:t>
-      </w:r>
-      <w:r>
-        <w:rPr>
-          <w:rFonts w:ascii="Courier" w:hAnsi="Courier"/>
-        </w:rPr>
-        <w:t>.trees</w:t>
-      </w:r>
-      <w:proofErr w:type="gramEnd"/>
-      <w:r>
-        <w:rPr>
-          <w:rFonts w:ascii="Helvetica Neue" w:hAnsi="Helvetica Neue"/>
-        </w:rPr>
-        <w:t xml:space="preserve">. In </w:t>
-      </w:r>
-      <w:r>
-        <w:rPr>
-          <w:rFonts w:ascii="Helvetica Neue" w:hAnsi="Helvetica Neue"/>
-          <w:i/>
-        </w:rPr>
-        <w:t>Output File</w:t>
-      </w:r>
-      <w:r>
-        <w:rPr>
-          <w:rFonts w:ascii="Helvetica Neue" w:hAnsi="Helvetica Neue"/>
-        </w:rPr>
-        <w:t xml:space="preserve"> click on </w:t>
-      </w:r>
-      <w:r>
-        <w:rPr>
-          <w:rFonts w:ascii="Helvetica Neue" w:hAnsi="Helvetica Neue"/>
-          <w:i/>
-        </w:rPr>
-        <w:t>Choose File</w:t>
-      </w:r>
-      <w:r>
-        <w:rPr>
-          <w:rFonts w:ascii="Helvetica Neue" w:hAnsi="Helvetica Neue"/>
-          <w:i/>
-        </w:rPr>
-        <w:t>...</w:t>
-      </w:r>
-      <w:r>
-        <w:rPr>
-          <w:rFonts w:ascii="Helvetica Neue" w:hAnsi="Helvetica Neue"/>
-        </w:rPr>
-        <w:t xml:space="preserve"> and type </w:t>
-      </w:r>
-      <w:r>
-        <w:rPr>
-          <w:rFonts w:ascii="Courier" w:hAnsi="Courier"/>
-        </w:rPr>
-        <w:t>h1n1</w:t>
-      </w:r>
-      <w:r>
-        <w:rPr>
-          <w:rFonts w:ascii="Courier" w:hAnsi="Courier"/>
-        </w:rPr>
-        <w:t>_ucl</w:t>
-      </w:r>
-      <w:r>
-        <w:rPr>
-          <w:rFonts w:ascii="Courier" w:hAnsi="Courier"/>
-        </w:rPr>
-        <w:t>d</w:t>
-      </w:r>
-      <w:r>
-        <w:rPr>
-          <w:rFonts w:ascii="Courier" w:hAnsi="Courier"/>
-        </w:rPr>
-        <w:t>.tre</w:t>
-      </w:r>
-      <w:r>
-        <w:rPr>
-          <w:rFonts w:ascii="Courier" w:hAnsi="Courier"/>
-        </w:rPr>
-        <w:t>.</w:t>
-      </w:r>
-      <w:r>
-        <w:rPr>
-          <w:rFonts w:ascii="Courier" w:hAnsi="Courier"/>
-        </w:rPr>
-        <w:t xml:space="preserve"> </w:t>
-      </w:r>
-      <w:r>
-        <w:rPr>
-          <w:rFonts w:ascii="Helvetica Neue" w:hAnsi="Helvetica Neue"/>
-          <w:b/>
-        </w:rPr>
-        <w:t xml:space="preserve">Note that we use </w:t>
-      </w:r>
-      <w:proofErr w:type="gramStart"/>
-      <w:r>
-        <w:rPr>
-          <w:rFonts w:ascii="Helvetica Neue" w:hAnsi="Helvetica Neue"/>
-          <w:b/>
-        </w:rPr>
-        <w:t>the .</w:t>
-      </w:r>
-      <w:proofErr w:type="spellStart"/>
-      <w:r>
-        <w:rPr>
-          <w:rFonts w:ascii="Helvetica Neue" w:hAnsi="Helvetica Neue"/>
-          <w:b/>
-        </w:rPr>
-        <w:t>tre</w:t>
-      </w:r>
-      <w:proofErr w:type="spellEnd"/>
-      <w:proofErr w:type="gramEnd"/>
-      <w:r>
-        <w:rPr>
-          <w:rFonts w:ascii="Helvetica Neue" w:hAnsi="Helvetica Neue"/>
-          <w:b/>
-        </w:rPr>
-        <w:t xml:space="preserve"> extension for the output file</w:t>
-      </w:r>
-      <w:r>
-        <w:rPr>
-          <w:rFonts w:ascii="Helvetica Neue" w:hAnsi="Helvetica Neue"/>
-        </w:rPr>
-        <w:t>.</w:t>
-      </w:r>
-      <w:r>
-        <w:rPr>
-          <w:rFonts w:ascii="Helvetica Neue" w:hAnsi="Helvetica Neue"/>
-        </w:rPr>
-        <w:t xml:space="preserve"> Click on </w:t>
-      </w:r>
-      <w:r>
-        <w:rPr>
-          <w:rFonts w:ascii="Helvetica Neue" w:hAnsi="Helvetica Neue"/>
-          <w:i/>
-        </w:rPr>
-        <w:t>Run</w:t>
-      </w:r>
-      <w:r>
-        <w:rPr>
-          <w:rFonts w:ascii="Helvetica Neue" w:hAnsi="Helvetica Neue"/>
-        </w:rPr>
-        <w:t>.</w:t>
-      </w:r>
-    </w:p>
-    <w:p>
-      <w:pPr>
-        <w:rPr>
-          <w:rFonts w:ascii="Helvetica Neue" w:hAnsi="Helvetica Neue"/>
-        </w:rPr>
-      </w:pPr>
-    </w:p>
-    <w:p>
-      <w:pPr>
-        <w:rPr>
-          <w:rFonts w:ascii="Helvetica Neue" w:hAnsi="Helvetica Neue"/>
-        </w:rPr>
-      </w:pPr>
-      <w:r>
-        <w:rPr>
-          <w:rFonts w:ascii="Helvetica Neue" w:hAnsi="Helvetica Neue"/>
-        </w:rPr>
-        <w:t xml:space="preserve">After the program has run, find the </w:t>
-      </w:r>
-      <w:r>
-        <w:rPr>
-          <w:rFonts w:ascii="Courier" w:hAnsi="Courier"/>
-        </w:rPr>
-        <w:t>h1n1</w:t>
-      </w:r>
-      <w:r>
-        <w:rPr>
-          <w:rFonts w:ascii="Courier" w:hAnsi="Courier"/>
-        </w:rPr>
-        <w:t>_ucl</w:t>
-      </w:r>
-      <w:r>
-        <w:rPr>
-          <w:rFonts w:ascii="Courier" w:hAnsi="Courier"/>
-        </w:rPr>
-        <w:t>d</w:t>
-      </w:r>
-      <w:r>
-        <w:rPr>
-          <w:rFonts w:ascii="Courier" w:hAnsi="Courier"/>
-        </w:rPr>
-        <w:t>.tre</w:t>
-      </w:r>
-      <w:r>
-        <w:rPr>
-          <w:rFonts w:ascii="Helvetica Neue" w:hAnsi="Helvetica Neue"/>
-        </w:rPr>
-        <w:t xml:space="preserve"> and </w:t>
-      </w:r>
-      <w:r>
-        <w:rPr>
-          <w:rFonts w:ascii="Helvetica Neue" w:hAnsi="Helvetica Neue"/>
-        </w:rPr>
-        <w:t xml:space="preserve">open it in </w:t>
-      </w:r>
-      <w:proofErr w:type="spellStart"/>
-      <w:r>
-        <w:rPr>
-          <w:rFonts w:ascii="Helvetica Neue" w:hAnsi="Helvetica Neue"/>
-        </w:rPr>
-        <w:t>FigTree</w:t>
-      </w:r>
-      <w:proofErr w:type="spellEnd"/>
-      <w:r>
-        <w:rPr>
-          <w:rFonts w:ascii="Helvetica Neue" w:hAnsi="Helvetica Neue"/>
-        </w:rPr>
-        <w:t>.</w:t>
-      </w:r>
-      <w:r>
-        <w:rPr>
-          <w:rFonts w:ascii="Helvetica Neue" w:hAnsi="Helvetica Neue"/>
-        </w:rPr>
-        <w:t xml:space="preserve"> Tick the </w:t>
-      </w:r>
-      <w:r>
-        <w:rPr>
-          <w:rFonts w:ascii="Helvetica Neue" w:hAnsi="Helvetica Neue"/>
-          <w:i/>
-        </w:rPr>
-        <w:t>Node Labels</w:t>
-      </w:r>
-      <w:r>
-        <w:rPr>
-          <w:rFonts w:ascii="Helvetica Neue" w:hAnsi="Helvetica Neue"/>
-        </w:rPr>
-        <w:t xml:space="preserve"> box and select </w:t>
-      </w:r>
-      <w:r>
-        <w:rPr>
-          <w:rFonts w:ascii="Helvetica Neue" w:hAnsi="Helvetica Neue"/>
-          <w:i/>
-        </w:rPr>
-        <w:t>Display: node ages</w:t>
-      </w:r>
-      <w:r>
-        <w:rPr>
-          <w:rFonts w:ascii="Helvetica Neue" w:hAnsi="Helvetica Neue"/>
-        </w:rPr>
-        <w:t xml:space="preserve">. Tick the Node Bars box and select </w:t>
-      </w:r>
-      <w:r>
-        <w:rPr>
-          <w:rFonts w:ascii="Helvetica Neue" w:hAnsi="Helvetica Neue"/>
-          <w:i/>
-        </w:rPr>
-        <w:t>Display: height 95% HPD</w:t>
-      </w:r>
-      <w:r>
-        <w:rPr>
-          <w:rFonts w:ascii="Helvetica Neue" w:hAnsi="Helvetica Neue"/>
-        </w:rPr>
-        <w:t xml:space="preserve"> (Fig 1</w:t>
-      </w:r>
-      <w:r>
-        <w:rPr>
-          <w:rFonts w:ascii="Helvetica Neue" w:hAnsi="Helvetica Neue"/>
-        </w:rPr>
-        <w:t>5</w:t>
-      </w:r>
-      <w:r>
-        <w:rPr>
-          <w:rFonts w:ascii="Helvetica Neue" w:hAnsi="Helvetica Neue"/>
-        </w:rPr>
-        <w:t>).</w:t>
-      </w:r>
-      <w:r>
-        <w:rPr>
-          <w:rFonts w:ascii="Helvetica Neue" w:hAnsi="Helvetica Neue"/>
-        </w:rPr>
-        <w:t xml:space="preserve"> Tick the </w:t>
-      </w:r>
-      <w:r>
-        <w:rPr>
-          <w:rFonts w:ascii="Helvetica Neue" w:hAnsi="Helvetica Neue"/>
-          <w:i/>
-        </w:rPr>
-        <w:t>Scale Axis</w:t>
-      </w:r>
-      <w:r>
-        <w:rPr>
-          <w:rFonts w:ascii="Helvetica Neue" w:hAnsi="Helvetica Neue"/>
-        </w:rPr>
-        <w:t xml:space="preserve"> box and tick </w:t>
-      </w:r>
-      <w:r>
-        <w:rPr>
-          <w:rFonts w:ascii="Helvetica Neue" w:hAnsi="Helvetica Neue"/>
-          <w:i/>
-        </w:rPr>
-        <w:t>Reverse Axis</w:t>
-      </w:r>
-      <w:r>
-        <w:rPr>
-          <w:rFonts w:ascii="Helvetica Neue" w:hAnsi="Helvetica Neue"/>
-        </w:rPr>
-        <w:t>.</w:t>
-      </w:r>
-      <w:r>
-        <w:rPr>
-          <w:rFonts w:ascii="Helvetica Neue" w:hAnsi="Helvetica Neue"/>
-        </w:rPr>
-        <w:t xml:space="preserve"> The axis now represents time before the most recently collected sample, which is </w:t>
-      </w:r>
-      <w:r>
-        <w:rPr>
-          <w:rFonts w:ascii="Helvetica Neue" w:hAnsi="Helvetica Neue"/>
-        </w:rPr>
-        <w:t>November 2009</w:t>
-      </w:r>
-      <w:r>
-        <w:rPr>
-          <w:rFonts w:ascii="Helvetica Neue" w:hAnsi="Helvetica Neue"/>
-        </w:rPr>
-        <w:t>.</w:t>
-      </w:r>
-    </w:p>
-    <w:p>
-      <w:pPr>
-        <w:rPr>
-          <w:rFonts w:ascii="Helvetica Neue" w:hAnsi="Helvetica Neue"/>
-        </w:rPr>
-      </w:pPr>
-      <w:r>
-        <w:rPr>
-          <w:rFonts w:ascii="Helvetica Neue" w:hAnsi="Helvetica Neue"/>
-          <w:noProof/>
-        </w:rPr>
-        <w:lastRenderedPageBreak/>
+      <w:r>
+        <w:rPr>
+          <w:rFonts w:ascii="Helvetica Neue" w:hAnsi="Helvetica Neue"/>
+          <w:color w:val="4F81BD" w:themeColor="accent1"/>
+        </w:rPr>
+        <w:t xml:space="preserve">). Click it to obtain a list of BEAST2 apps (Fig S1). </w:t>
+      </w:r>
+    </w:p>
+    <w:p>
+      <w:pPr>
+        <w:rPr>
+          <w:rFonts w:ascii="Helvetica Neue" w:hAnsi="Helvetica Neue"/>
+          <w:color w:val="4F81BD" w:themeColor="accent1"/>
+        </w:rPr>
+      </w:pPr>
+      <w:r>
+        <w:rPr>
+          <w:rFonts w:ascii="Helvetica Neue" w:hAnsi="Helvetica Neue"/>
+          <w:color w:val="4F81BD" w:themeColor="accent1"/>
+        </w:rPr>
         <w:drawing>
-          <wp:inline distT="0" distB="0" distL="0" distR="0" wp14:anchorId="3B7F0BF1" wp14:editId="706B3CB9">
-            <wp:extent cx="4321015" cy="2788356"/>
-            <wp:effectExtent l="0" t="0" r="0" b="5715"/>
-            <wp:docPr id="30" name="Picture 30"/>
+          <wp:inline distT="0" distB="0" distL="0" distR="0" wp14:anchorId="5EB1D160" wp14:editId="12139B8D">
+            <wp:extent cx="3008023" cy="2003778"/>
+            <wp:effectExtent l="0" t="0" r="1905" b="3175"/>
+            <wp:docPr id="5" name="Picture 5"/>
             <wp:cNvGraphicFramePr>
               <a:graphicFrameLocks xmlns:a="http://schemas.openxmlformats.org/drawingml/2006/main" noChangeAspect="1"/>
             </wp:cNvGraphicFramePr>
@@ -3613,7 +2957,7 @@
                   <pic:spPr>
                     <a:xfrm>
                       <a:off x="0" y="0"/>
-                      <a:ext cx="4326453" cy="2791865"/>
+                      <a:ext cx="3014215" cy="2007903"/>
                     </a:xfrm>
                     <a:prstGeom prst="rect">
                       <a:avLst/>
@@ -3630,275 +2974,128 @@
       <w:pPr>
         <w:rPr>
           <w:rFonts w:ascii="Helvetica Neue" w:hAnsi="Helvetica Neue"/>
-        </w:rPr>
-      </w:pPr>
-    </w:p>
-    <w:p>
-      <w:pPr>
-        <w:rPr>
-          <w:rFonts w:ascii="Helvetica Neue" w:hAnsi="Helvetica Neue"/>
+          <w:color w:val="4F81BD" w:themeColor="accent1"/>
         </w:rPr>
       </w:pPr>
       <w:r>
         <w:rPr>
           <w:rFonts w:ascii="Helvetica Neue" w:hAnsi="Helvetica Neue"/>
           <w:b/>
-        </w:rPr>
-        <w:t>Fig 1</w:t>
-      </w:r>
-      <w:r>
-        <w:rPr>
-          <w:rFonts w:ascii="Helvetica Neue" w:hAnsi="Helvetica Neue"/>
-          <w:b/>
-        </w:rPr>
-        <w:t>5</w:t>
-      </w:r>
-      <w:r>
-        <w:rPr>
-          <w:rFonts w:ascii="Helvetica Neue" w:hAnsi="Helvetica Neue"/>
-          <w:b/>
-        </w:rPr>
-        <w:t>.</w:t>
-      </w:r>
-      <w:r>
-        <w:rPr>
-          <w:rFonts w:ascii="Helvetica Neue" w:hAnsi="Helvetica Neue"/>
-        </w:rPr>
-        <w:t xml:space="preserve"> </w:t>
-      </w:r>
-      <w:r>
-        <w:rPr>
-          <w:rFonts w:ascii="Helvetica Neue" w:hAnsi="Helvetica Neue"/>
-        </w:rPr>
-        <w:t>H1N1</w:t>
-      </w:r>
-      <w:r>
-        <w:rPr>
-          <w:rFonts w:ascii="Helvetica Neue" w:hAnsi="Helvetica Neue"/>
-        </w:rPr>
-        <w:t xml:space="preserve"> tree shown in </w:t>
+          <w:color w:val="4F81BD" w:themeColor="accent1"/>
+        </w:rPr>
+        <w:t xml:space="preserve">Fig S1. </w:t>
       </w:r>
       <w:proofErr w:type="spellStart"/>
       <w:r>
         <w:rPr>
           <w:rFonts w:ascii="Helvetica Neue" w:hAnsi="Helvetica Neue"/>
-        </w:rPr>
-        <w:t>FigTree</w:t>
+          <w:color w:val="4F81BD" w:themeColor="accent1"/>
+        </w:rPr>
+        <w:t>AppLauncher</w:t>
       </w:r>
       <w:proofErr w:type="spellEnd"/>
       <w:r>
         <w:rPr>
           <w:rFonts w:ascii="Helvetica Neue" w:hAnsi="Helvetica Neue"/>
-        </w:rPr>
-        <w:t xml:space="preserve">. The branch lengths correspond to time, and the blue error bars represent the uncertainty </w:t>
-      </w:r>
-      <w:r>
-        <w:rPr>
-          <w:rFonts w:ascii="Helvetica Neue" w:hAnsi="Helvetica Neue"/>
-        </w:rPr>
-        <w:t>in</w:t>
-      </w:r>
-      <w:r>
-        <w:rPr>
-          <w:rFonts w:ascii="Helvetica Neue" w:hAnsi="Helvetica Neue"/>
-        </w:rPr>
-        <w:t xml:space="preserve"> the node age</w:t>
-      </w:r>
-      <w:r>
-        <w:rPr>
-          <w:rFonts w:ascii="Helvetica Neue" w:hAnsi="Helvetica Neue"/>
-        </w:rPr>
-        <w:t xml:space="preserve"> estimates</w:t>
-      </w:r>
-      <w:r>
-        <w:rPr>
-          <w:rFonts w:ascii="Helvetica Neue" w:hAnsi="Helvetica Neue"/>
-        </w:rPr>
-        <w:t>.</w:t>
-      </w:r>
-    </w:p>
-    <w:p>
-      <w:pPr>
-        <w:rPr>
-          <w:rFonts w:ascii="Helvetica Neue" w:hAnsi="Helvetica Neue"/>
-        </w:rPr>
-      </w:pPr>
-    </w:p>
-    <w:p>
-      <w:pPr>
-        <w:rPr>
-          <w:rFonts w:ascii="Helvetica Neue" w:hAnsi="Helvetica Neue"/>
-        </w:rPr>
-      </w:pPr>
-      <w:r>
-        <w:rPr>
-          <w:rFonts w:ascii="Helvetica Neue" w:hAnsi="Helvetica Neue"/>
-          <w:b/>
-        </w:rPr>
-        <w:t>Optional exercise</w:t>
-      </w:r>
-      <w:r>
-        <w:rPr>
-          <w:rFonts w:ascii="Helvetica Neue" w:hAnsi="Helvetica Neue"/>
-          <w:b/>
-        </w:rPr>
-        <w:t xml:space="preserve"> </w:t>
-      </w:r>
-      <w:r>
-        <w:rPr>
-          <w:rFonts w:ascii="Helvetica Neue" w:hAnsi="Helvetica Neue"/>
-          <w:b/>
-        </w:rPr>
-        <w:t>1</w:t>
-      </w:r>
-      <w:r>
-        <w:rPr>
-          <w:rFonts w:ascii="Helvetica Neue" w:hAnsi="Helvetica Neue"/>
-          <w:b/>
-        </w:rPr>
-        <w:t>:</w:t>
-      </w:r>
-      <w:r>
-        <w:rPr>
-          <w:rFonts w:ascii="Helvetica Neue" w:hAnsi="Helvetica Neue"/>
-        </w:rPr>
-        <w:t xml:space="preserve"> Use the BEAUTI window, which we left open, </w:t>
-      </w:r>
-      <w:r>
-        <w:rPr>
-          <w:rFonts w:ascii="Helvetica Neue" w:hAnsi="Helvetica Neue"/>
-        </w:rPr>
-        <w:t xml:space="preserve">to sample from the prior distribution. This is useful to assess whether the data are informative about parameters of interest. To do this, go to the MCMC tab and tick the </w:t>
+          <w:color w:val="4F81BD" w:themeColor="accent1"/>
+        </w:rPr>
+        <w:t xml:space="preserve"> for BEAST2.</w:t>
+      </w:r>
+    </w:p>
+    <w:p>
+      <w:pPr>
+        <w:rPr>
+          <w:rFonts w:ascii="Helvetica Neue" w:hAnsi="Helvetica Neue"/>
+          <w:color w:val="4F81BD" w:themeColor="accent1"/>
+        </w:rPr>
+      </w:pPr>
+    </w:p>
+    <w:p>
+      <w:pPr>
+        <w:rPr>
+          <w:rFonts w:ascii="Helvetica Neue" w:hAnsi="Helvetica Neue"/>
+          <w:color w:val="4F81BD" w:themeColor="accent1"/>
+        </w:rPr>
+      </w:pPr>
+      <w:r>
+        <w:rPr>
+          <w:rFonts w:ascii="Helvetica Neue" w:hAnsi="Helvetica Neue"/>
+          <w:color w:val="4F81BD" w:themeColor="accent1"/>
+        </w:rPr>
+        <w:t xml:space="preserve">Select </w:t>
       </w:r>
       <w:proofErr w:type="spellStart"/>
       <w:r>
         <w:rPr>
           <w:rFonts w:ascii="Helvetica Neue" w:hAnsi="Helvetica Neue"/>
+          <w:color w:val="4F81BD" w:themeColor="accent1"/>
+        </w:rPr>
+        <w:t>BModelAnalyser</w:t>
+      </w:r>
+      <w:proofErr w:type="spellEnd"/>
+      <w:r>
+        <w:rPr>
+          <w:rFonts w:ascii="Helvetica Neue" w:hAnsi="Helvetica Neue"/>
+          <w:color w:val="4F81BD" w:themeColor="accent1"/>
+        </w:rPr>
+        <w:t xml:space="preserve"> and click </w:t>
+      </w:r>
+      <w:r>
+        <w:rPr>
+          <w:rFonts w:ascii="Helvetica Neue" w:hAnsi="Helvetica Neue"/>
           <w:i/>
-        </w:rPr>
-        <w:t>SampleFromPrior</w:t>
-      </w:r>
-      <w:proofErr w:type="spellEnd"/>
-      <w:r>
-        <w:rPr>
-          <w:rFonts w:ascii="Helvetica Neue" w:hAnsi="Helvetica Neue"/>
-        </w:rPr>
-        <w:t xml:space="preserve"> box. Change the names of the output log and trees files to </w:t>
+          <w:color w:val="4F81BD" w:themeColor="accent1"/>
+        </w:rPr>
+        <w:t>Launch</w:t>
+      </w:r>
+      <w:r>
+        <w:rPr>
+          <w:rFonts w:ascii="Helvetica Neue" w:hAnsi="Helvetica Neue"/>
+          <w:color w:val="4F81BD" w:themeColor="accent1"/>
+        </w:rPr>
+        <w:t xml:space="preserve">. A window will pop up with a few options. Click on </w:t>
       </w:r>
       <w:r>
         <w:rPr>
           <w:rFonts w:ascii="Helvetica Neue" w:hAnsi="Helvetica Neue"/>
           <w:i/>
-        </w:rPr>
-        <w:t>h1n1_ucld_prior.log</w:t>
-      </w:r>
-      <w:r>
-        <w:rPr>
-          <w:rFonts w:ascii="Helvetica Neue" w:hAnsi="Helvetica Neue"/>
-        </w:rPr>
-        <w:t xml:space="preserve"> and </w:t>
-      </w:r>
-      <w:r>
-        <w:rPr>
-          <w:rFonts w:ascii="Helvetica Neue" w:hAnsi="Helvetica Neue"/>
-          <w:i/>
-        </w:rPr>
-        <w:t>h1n1_ucld_</w:t>
-      </w:r>
-      <w:proofErr w:type="gramStart"/>
-      <w:r>
-        <w:rPr>
-          <w:rFonts w:ascii="Helvetica Neue" w:hAnsi="Helvetica Neue"/>
-          <w:i/>
-        </w:rPr>
-        <w:t>prior.trees</w:t>
-      </w:r>
-      <w:proofErr w:type="gramEnd"/>
-      <w:r>
-        <w:rPr>
-          <w:rFonts w:ascii="Helvetica Neue" w:hAnsi="Helvetica Neue"/>
-        </w:rPr>
-        <w:t xml:space="preserve"> and go to File, Save as, and save it as </w:t>
-      </w:r>
-      <w:r>
-        <w:rPr>
-          <w:rFonts w:ascii="Helvetica Neue" w:hAnsi="Helvetica Neue"/>
-          <w:i/>
-        </w:rPr>
-        <w:t>h1n1_UCLD_prior.xml</w:t>
-      </w:r>
-      <w:r>
-        <w:rPr>
-          <w:rFonts w:ascii="Helvetica Neue" w:hAnsi="Helvetica Neue"/>
-        </w:rPr>
-        <w:t xml:space="preserve">. </w:t>
-      </w:r>
-      <w:r>
-        <w:rPr>
-          <w:rFonts w:ascii="Helvetica Neue" w:hAnsi="Helvetica Neue"/>
-        </w:rPr>
-        <w:t xml:space="preserve">This analysis will run much faster because it does not need to calculate the phylogenetic likelihood. After it has run, load the log file with that from the posterior. </w:t>
-      </w:r>
-    </w:p>
-    <w:p>
-      <w:pPr>
-        <w:rPr>
-          <w:rFonts w:ascii="Helvetica Neue" w:hAnsi="Helvetica Neue"/>
-        </w:rPr>
-      </w:pPr>
-      <w:r>
-        <w:rPr>
-          <w:rFonts w:ascii="Helvetica Neue" w:hAnsi="Helvetica Neue"/>
-          <w:b/>
-        </w:rPr>
-        <w:t>Question:</w:t>
-      </w:r>
-      <w:r>
-        <w:rPr>
-          <w:rFonts w:ascii="Helvetica Neue" w:hAnsi="Helvetica Neue"/>
-        </w:rPr>
-        <w:t xml:space="preserve"> Does it seem like our data are driving our estimates of evolutionary rates and timescales (hint: compare the prior and the posterior for the tree height, as in Fig 16, and for the </w:t>
-      </w:r>
-      <w:proofErr w:type="spellStart"/>
-      <w:proofErr w:type="gramStart"/>
-      <w:r>
-        <w:rPr>
-          <w:rFonts w:ascii="Helvetica Neue" w:hAnsi="Helvetica Neue"/>
-          <w:i/>
-        </w:rPr>
-        <w:t>rate.mean</w:t>
-      </w:r>
-      <w:proofErr w:type="spellEnd"/>
-      <w:proofErr w:type="gramEnd"/>
-      <w:r>
-        <w:rPr>
-          <w:rFonts w:ascii="Helvetica Neue" w:hAnsi="Helvetica Neue"/>
-        </w:rPr>
-        <w:t xml:space="preserve"> parameters).</w:t>
-      </w:r>
-    </w:p>
-    <w:p>
-      <w:pPr>
-        <w:rPr>
-          <w:rFonts w:ascii="Helvetica Neue" w:hAnsi="Helvetica Neue"/>
-        </w:rPr>
-      </w:pPr>
-    </w:p>
-    <w:p>
-      <w:pPr>
-        <w:rPr>
-          <w:rFonts w:ascii="Helvetica Neue" w:hAnsi="Helvetica Neue"/>
-        </w:rPr>
-      </w:pPr>
-      <w:r>
-        <w:rPr>
-          <w:rFonts w:ascii="Helvetica Neue" w:hAnsi="Helvetica Neue"/>
+          <w:color w:val="4F81BD" w:themeColor="accent1"/>
+        </w:rPr>
+        <w:t>browse</w:t>
+      </w:r>
+      <w:r>
+        <w:rPr>
+          <w:rFonts w:ascii="Helvetica Neue" w:hAnsi="Helvetica Neue"/>
+          <w:color w:val="4F81BD" w:themeColor="accent1"/>
+        </w:rPr>
+        <w:t xml:space="preserve"> and find the log file for the h1n1 data and set the remaining options as shown in Fig S2.</w:t>
+      </w:r>
+    </w:p>
+    <w:p>
+      <w:pPr>
+        <w:rPr>
+          <w:rFonts w:ascii="Helvetica Neue" w:hAnsi="Helvetica Neue"/>
+          <w:color w:val="4F81BD" w:themeColor="accent1"/>
+        </w:rPr>
+      </w:pPr>
+    </w:p>
+    <w:p>
+      <w:pPr>
+        <w:rPr>
+          <w:rFonts w:ascii="Helvetica Neue" w:hAnsi="Helvetica Neue"/>
+          <w:color w:val="4F81BD" w:themeColor="accent1"/>
+        </w:rPr>
+      </w:pPr>
+      <w:r>
+        <w:rPr>
+          <w:rFonts w:ascii="Helvetica Neue" w:hAnsi="Helvetica Neue"/>
+          <w:color w:val="4F81BD" w:themeColor="accent1"/>
         </w:rPr>
         <w:drawing>
-          <wp:inline distT="0" distB="0" distL="0" distR="0" wp14:anchorId="00897CE1" wp14:editId="4DEAC653">
-            <wp:extent cx="4842934" cy="2726047"/>
-            <wp:effectExtent l="0" t="0" r="0" b="5080"/>
-            <wp:docPr id="4" name="Picture 4"/>
+          <wp:inline distT="0" distB="0" distL="0" distR="0" wp14:anchorId="7EBB49DE" wp14:editId="10D60700">
+            <wp:extent cx="3719689" cy="1824440"/>
+            <wp:effectExtent l="0" t="0" r="1905" b="4445"/>
+            <wp:docPr id="6" name="Picture 6"/>
             <wp:cNvGraphicFramePr>
               <a:graphicFrameLocks xmlns:a="http://schemas.openxmlformats.org/drawingml/2006/main" noChangeAspect="1"/>
             </wp:cNvGraphicFramePr>
@@ -3918,6 +3115,1381 @@
                   <pic:spPr>
                     <a:xfrm>
                       <a:off x="0" y="0"/>
+                      <a:ext cx="3722457" cy="1825798"/>
+                    </a:xfrm>
+                    <a:prstGeom prst="rect">
+                      <a:avLst/>
+                    </a:prstGeom>
+                  </pic:spPr>
+                </pic:pic>
+              </a:graphicData>
+            </a:graphic>
+          </wp:inline>
+        </w:drawing>
+      </w:r>
+    </w:p>
+    <w:p>
+      <w:pPr>
+        <w:rPr>
+          <w:rFonts w:ascii="Helvetica Neue" w:hAnsi="Helvetica Neue"/>
+          <w:color w:val="4F81BD" w:themeColor="accent1"/>
+        </w:rPr>
+      </w:pPr>
+      <w:r>
+        <w:rPr>
+          <w:rFonts w:ascii="Helvetica Neue" w:hAnsi="Helvetica Neue"/>
+          <w:b/>
+          <w:color w:val="4F81BD" w:themeColor="accent1"/>
+        </w:rPr>
+        <w:t>Fig S2.</w:t>
+      </w:r>
+      <w:r>
+        <w:rPr>
+          <w:rFonts w:ascii="Helvetica Neue" w:hAnsi="Helvetica Neue"/>
+          <w:color w:val="4F81BD" w:themeColor="accent1"/>
+        </w:rPr>
+        <w:t xml:space="preserve"> Options for </w:t>
+      </w:r>
+      <w:proofErr w:type="spellStart"/>
+      <w:r>
+        <w:rPr>
+          <w:rFonts w:ascii="Helvetica Neue" w:hAnsi="Helvetica Neue"/>
+          <w:color w:val="4F81BD" w:themeColor="accent1"/>
+        </w:rPr>
+        <w:t>BModelAnalyser</w:t>
+      </w:r>
+      <w:proofErr w:type="spellEnd"/>
+      <w:r>
+        <w:rPr>
+          <w:rFonts w:ascii="Helvetica Neue" w:hAnsi="Helvetica Neue"/>
+          <w:color w:val="4F81BD" w:themeColor="accent1"/>
+        </w:rPr>
+        <w:t>.</w:t>
+      </w:r>
+    </w:p>
+    <w:p>
+      <w:pPr>
+        <w:rPr>
+          <w:rFonts w:ascii="Helvetica Neue" w:hAnsi="Helvetica Neue"/>
+          <w:color w:val="4F81BD" w:themeColor="accent1"/>
+        </w:rPr>
+      </w:pPr>
+      <w:bookmarkStart w:id="0" w:name="_GoBack"/>
+      <w:bookmarkEnd w:id="0"/>
+    </w:p>
+    <w:p>
+      <w:pPr>
+        <w:rPr>
+          <w:rFonts w:ascii="Helvetica Neue" w:hAnsi="Helvetica Neue"/>
+          <w:color w:val="4F81BD" w:themeColor="accent1"/>
+        </w:rPr>
+      </w:pPr>
+      <w:r>
+        <w:rPr>
+          <w:rFonts w:ascii="Helvetica Neue" w:hAnsi="Helvetica Neue"/>
+          <w:color w:val="4F81BD" w:themeColor="accent1"/>
+        </w:rPr>
+        <w:t>Click OK. A browser with a figure similar to Fig S3 should appear</w:t>
+      </w:r>
+      <w:r>
+        <w:rPr>
+          <w:rFonts w:ascii="Helvetica Neue" w:hAnsi="Helvetica Neue"/>
+          <w:color w:val="4F81BD" w:themeColor="accent1"/>
+        </w:rPr>
+        <w:t xml:space="preserve"> in your default browser</w:t>
+      </w:r>
+      <w:r>
+        <w:rPr>
+          <w:rFonts w:ascii="Helvetica Neue" w:hAnsi="Helvetica Neue"/>
+          <w:color w:val="4F81BD" w:themeColor="accent1"/>
+        </w:rPr>
+        <w:t>.</w:t>
+      </w:r>
+    </w:p>
+    <w:p>
+      <w:pPr>
+        <w:rPr>
+          <w:rFonts w:ascii="Helvetica Neue" w:hAnsi="Helvetica Neue"/>
+          <w:color w:val="4F81BD" w:themeColor="accent1"/>
+        </w:rPr>
+      </w:pPr>
+    </w:p>
+    <w:p>
+      <w:pPr>
+        <w:rPr>
+          <w:rFonts w:ascii="Helvetica Neue" w:hAnsi="Helvetica Neue"/>
+          <w:color w:val="4F81BD" w:themeColor="accent1"/>
+        </w:rPr>
+      </w:pPr>
+      <w:r>
+        <w:rPr>
+          <w:rFonts w:ascii="Helvetica Neue" w:hAnsi="Helvetica Neue"/>
+          <w:color w:val="4F81BD" w:themeColor="accent1"/>
+        </w:rPr>
+        <w:drawing>
+          <wp:inline distT="0" distB="0" distL="0" distR="0" wp14:anchorId="454E330E" wp14:editId="7C2A4E64">
+            <wp:extent cx="3076222" cy="1731579"/>
+            <wp:effectExtent l="0" t="0" r="0" b="0"/>
+            <wp:docPr id="7" name="Picture 7"/>
+            <wp:cNvGraphicFramePr>
+              <a:graphicFrameLocks xmlns:a="http://schemas.openxmlformats.org/drawingml/2006/main" noChangeAspect="1"/>
+            </wp:cNvGraphicFramePr>
+            <a:graphic xmlns:a="http://schemas.openxmlformats.org/drawingml/2006/main">
+              <a:graphicData uri="http://schemas.openxmlformats.org/drawingml/2006/picture">
+                <pic:pic xmlns:pic="http://schemas.openxmlformats.org/drawingml/2006/picture">
+                  <pic:nvPicPr>
+                    <pic:cNvPr id="1" name=""/>
+                    <pic:cNvPicPr/>
+                  </pic:nvPicPr>
+                  <pic:blipFill>
+                    <a:blip r:embed="rId24"/>
+                    <a:stretch>
+                      <a:fillRect/>
+                    </a:stretch>
+                  </pic:blipFill>
+                  <pic:spPr>
+                    <a:xfrm>
+                      <a:off x="0" y="0"/>
+                      <a:ext cx="3078756" cy="1733005"/>
+                    </a:xfrm>
+                    <a:prstGeom prst="rect">
+                      <a:avLst/>
+                    </a:prstGeom>
+                  </pic:spPr>
+                </pic:pic>
+              </a:graphicData>
+            </a:graphic>
+          </wp:inline>
+        </w:drawing>
+      </w:r>
+    </w:p>
+    <w:p>
+      <w:pPr>
+        <w:rPr>
+          <w:rFonts w:ascii="Helvetica Neue" w:hAnsi="Helvetica Neue"/>
+          <w:color w:val="4F81BD" w:themeColor="accent1"/>
+        </w:rPr>
+      </w:pPr>
+      <w:r>
+        <w:rPr>
+          <w:rFonts w:ascii="Helvetica Neue" w:hAnsi="Helvetica Neue"/>
+          <w:b/>
+          <w:color w:val="4F81BD" w:themeColor="accent1"/>
+        </w:rPr>
+        <w:t>Fig S3.</w:t>
+      </w:r>
+      <w:r>
+        <w:rPr>
+          <w:rFonts w:ascii="Helvetica Neue" w:hAnsi="Helvetica Neue"/>
+          <w:color w:val="4F81BD" w:themeColor="accent1"/>
+        </w:rPr>
+        <w:t xml:space="preserve"> Models visited in </w:t>
+      </w:r>
+      <w:proofErr w:type="spellStart"/>
+      <w:r>
+        <w:rPr>
+          <w:rFonts w:ascii="Helvetica Neue" w:hAnsi="Helvetica Neue"/>
+          <w:color w:val="4F81BD" w:themeColor="accent1"/>
+        </w:rPr>
+        <w:t>BeastModelTest</w:t>
+      </w:r>
+      <w:proofErr w:type="spellEnd"/>
+      <w:r>
+        <w:rPr>
+          <w:rFonts w:ascii="Helvetica Neue" w:hAnsi="Helvetica Neue"/>
+          <w:color w:val="4F81BD" w:themeColor="accent1"/>
+        </w:rPr>
+        <w:t xml:space="preserve">. Those in blue </w:t>
+      </w:r>
+      <w:r>
+        <w:rPr>
+          <w:rFonts w:ascii="Helvetica Neue" w:hAnsi="Helvetica Neue"/>
+          <w:color w:val="4F81BD" w:themeColor="accent1"/>
+        </w:rPr>
+        <w:t>circles correspond to the 95% credible set of models, with their size proportional to their posterior probability. Those in red are outside the credible set, and those with no circles have less than 0.43 posterior support.</w:t>
+      </w:r>
+    </w:p>
+    <w:p>
+      <w:pPr>
+        <w:rPr>
+          <w:rFonts w:ascii="Helvetica Neue" w:hAnsi="Helvetica Neue"/>
+        </w:rPr>
+      </w:pPr>
+    </w:p>
+    <w:p>
+      <w:pPr>
+        <w:rPr>
+          <w:rFonts w:ascii="Helvetica Neue" w:hAnsi="Helvetica Neue"/>
+        </w:rPr>
+      </w:pPr>
+      <w:r>
+        <w:rPr>
+          <w:rFonts w:ascii="Helvetica Neue" w:hAnsi="Helvetica Neue"/>
+          <w:b/>
+        </w:rPr>
+        <w:t>Table 1.</w:t>
+      </w:r>
+      <w:r>
+        <w:rPr>
+          <w:rFonts w:ascii="Helvetica Neue" w:hAnsi="Helvetica Neue"/>
+        </w:rPr>
+        <w:t xml:space="preserve"> Index of models in </w:t>
+      </w:r>
+      <w:proofErr w:type="spellStart"/>
+      <w:r>
+        <w:rPr>
+          <w:rFonts w:ascii="Helvetica Neue" w:hAnsi="Helvetica Neue"/>
+        </w:rPr>
+        <w:t>BeastModelTest</w:t>
+      </w:r>
+      <w:proofErr w:type="spellEnd"/>
+      <w:r>
+        <w:rPr>
+          <w:rFonts w:ascii="Helvetica Neue" w:hAnsi="Helvetica Neue"/>
+        </w:rPr>
+        <w:t xml:space="preserve"> (from the </w:t>
+      </w:r>
+      <w:proofErr w:type="spellStart"/>
+      <w:r>
+        <w:rPr>
+          <w:rFonts w:ascii="Helvetica Neue" w:hAnsi="Helvetica Neue"/>
+        </w:rPr>
+        <w:t>bModelTest</w:t>
+      </w:r>
+      <w:proofErr w:type="spellEnd"/>
+      <w:r>
+        <w:rPr>
+          <w:rFonts w:ascii="Helvetica Neue" w:hAnsi="Helvetica Neue"/>
+        </w:rPr>
+        <w:t xml:space="preserve"> tutorial by </w:t>
+      </w:r>
+      <w:proofErr w:type="spellStart"/>
+      <w:r>
+        <w:rPr>
+          <w:rFonts w:ascii="Helvetica Neue" w:hAnsi="Helvetica Neue"/>
+        </w:rPr>
+        <w:t>Ramussen</w:t>
+      </w:r>
+      <w:proofErr w:type="spellEnd"/>
+      <w:r>
+        <w:rPr>
+          <w:rFonts w:ascii="Helvetica Neue" w:hAnsi="Helvetica Neue"/>
+        </w:rPr>
+        <w:t xml:space="preserve"> et al.).</w:t>
+      </w:r>
+    </w:p>
+    <w:p>
+      <w:pPr>
+        <w:rPr>
+          <w:rFonts w:ascii="Helvetica Neue" w:hAnsi="Helvetica Neue"/>
+        </w:rPr>
+      </w:pPr>
+      <w:r>
+        <w:rPr>
+          <w:rFonts w:ascii="Helvetica Neue" w:hAnsi="Helvetica Neue"/>
+          <w:noProof/>
+        </w:rPr>
+        <w:drawing>
+          <wp:inline distT="0" distB="0" distL="0" distR="0" wp14:anchorId="4F9C9957" wp14:editId="07F230EB">
+            <wp:extent cx="1908643" cy="2782711"/>
+            <wp:effectExtent l="0" t="0" r="0" b="0"/>
+            <wp:docPr id="1" name="Picture 1"/>
+            <wp:cNvGraphicFramePr>
+              <a:graphicFrameLocks xmlns:a="http://schemas.openxmlformats.org/drawingml/2006/main" noChangeAspect="1"/>
+            </wp:cNvGraphicFramePr>
+            <a:graphic xmlns:a="http://schemas.openxmlformats.org/drawingml/2006/main">
+              <a:graphicData uri="http://schemas.openxmlformats.org/drawingml/2006/picture">
+                <pic:pic xmlns:pic="http://schemas.openxmlformats.org/drawingml/2006/picture">
+                  <pic:nvPicPr>
+                    <pic:cNvPr id="1" name=""/>
+                    <pic:cNvPicPr/>
+                  </pic:nvPicPr>
+                  <pic:blipFill>
+                    <a:blip r:embed="rId25"/>
+                    <a:stretch>
+                      <a:fillRect/>
+                    </a:stretch>
+                  </pic:blipFill>
+                  <pic:spPr>
+                    <a:xfrm>
+                      <a:off x="0" y="0"/>
+                      <a:ext cx="1923625" cy="2804554"/>
+                    </a:xfrm>
+                    <a:prstGeom prst="rect">
+                      <a:avLst/>
+                    </a:prstGeom>
+                  </pic:spPr>
+                </pic:pic>
+              </a:graphicData>
+            </a:graphic>
+          </wp:inline>
+        </w:drawing>
+      </w:r>
+    </w:p>
+    <w:p>
+      <w:pPr>
+        <w:rPr>
+          <w:rFonts w:ascii="Helvetica Neue" w:hAnsi="Helvetica Neue"/>
+        </w:rPr>
+      </w:pPr>
+    </w:p>
+    <w:p>
+      <w:pPr>
+        <w:rPr>
+          <w:rFonts w:ascii="Helvetica Neue" w:hAnsi="Helvetica Neue"/>
+        </w:rPr>
+      </w:pPr>
+      <w:r>
+        <w:rPr>
+          <w:rFonts w:ascii="Helvetica Neue" w:hAnsi="Helvetica Neue"/>
+          <w:b/>
+        </w:rPr>
+        <w:t>Question:</w:t>
+      </w:r>
+      <w:r>
+        <w:rPr>
+          <w:rFonts w:ascii="Helvetica Neue" w:hAnsi="Helvetica Neue"/>
+        </w:rPr>
+        <w:t xml:space="preserve"> Which model has the highest posterior probability? Does this model include among site rate heterogeneity? (hint: check the </w:t>
+      </w:r>
+      <w:proofErr w:type="spellStart"/>
+      <w:r>
+        <w:rPr>
+          <w:rFonts w:ascii="Helvetica Neue" w:hAnsi="Helvetica Neue"/>
+        </w:rPr>
+        <w:t>hasGammaRates</w:t>
+      </w:r>
+      <w:proofErr w:type="spellEnd"/>
+      <w:r>
+        <w:rPr>
+          <w:rFonts w:ascii="Helvetica Neue" w:hAnsi="Helvetica Neue"/>
+        </w:rPr>
+        <w:t xml:space="preserve"> and </w:t>
+      </w:r>
+      <w:proofErr w:type="spellStart"/>
+      <w:r>
+        <w:rPr>
+          <w:rFonts w:ascii="Helvetica Neue" w:hAnsi="Helvetica Neue"/>
+        </w:rPr>
+        <w:t>hasInvariableSites</w:t>
+      </w:r>
+      <w:proofErr w:type="spellEnd"/>
+      <w:r>
+        <w:rPr>
+          <w:rFonts w:ascii="Helvetica Neue" w:hAnsi="Helvetica Neue"/>
+        </w:rPr>
+        <w:t xml:space="preserve"> traces)</w:t>
+      </w:r>
+    </w:p>
+    <w:p>
+      <w:pPr>
+        <w:rPr>
+          <w:rFonts w:ascii="Helvetica Neue" w:hAnsi="Helvetica Neue"/>
+        </w:rPr>
+      </w:pPr>
+    </w:p>
+    <w:p>
+      <w:pPr>
+        <w:rPr>
+          <w:rFonts w:ascii="Helvetica Neue" w:hAnsi="Helvetica Neue"/>
+        </w:rPr>
+      </w:pPr>
+    </w:p>
+    <w:p>
+      <w:pPr>
+        <w:rPr>
+          <w:rFonts w:ascii="Helvetica Neue" w:hAnsi="Helvetica Neue"/>
+        </w:rPr>
+      </w:pPr>
+      <w:proofErr w:type="gramStart"/>
+      <w:r>
+        <w:rPr>
+          <w:rFonts w:ascii="Helvetica Neue" w:hAnsi="Helvetica Neue"/>
+        </w:rPr>
+        <w:t>The .trees</w:t>
+      </w:r>
+      <w:proofErr w:type="gramEnd"/>
+      <w:r>
+        <w:rPr>
+          <w:rFonts w:ascii="Helvetica Neue" w:hAnsi="Helvetica Neue"/>
+        </w:rPr>
+        <w:t xml:space="preserve"> file contains trees sampled from the posterior. We can summarise them by using </w:t>
+      </w:r>
+      <w:proofErr w:type="spellStart"/>
+      <w:r>
+        <w:rPr>
+          <w:rFonts w:ascii="Helvetica Neue" w:hAnsi="Helvetica Neue"/>
+        </w:rPr>
+        <w:t>TreeAnnotator</w:t>
+      </w:r>
+      <w:proofErr w:type="spellEnd"/>
+      <w:r>
+        <w:rPr>
+          <w:rFonts w:ascii="Helvetica Neue" w:hAnsi="Helvetica Neue"/>
+        </w:rPr>
+        <w:t>, which is distributed with the BEAST package.</w:t>
+      </w:r>
+      <w:r>
+        <w:rPr>
+          <w:rFonts w:ascii="Helvetica Neue" w:hAnsi="Helvetica Neue"/>
+        </w:rPr>
+        <w:t xml:space="preserve"> Double-click the </w:t>
+      </w:r>
+      <w:proofErr w:type="spellStart"/>
+      <w:r>
+        <w:rPr>
+          <w:rFonts w:ascii="Helvetica Neue" w:hAnsi="Helvetica Neue"/>
+        </w:rPr>
+        <w:t>TreeAnnotator</w:t>
+      </w:r>
+      <w:proofErr w:type="spellEnd"/>
+      <w:r>
+        <w:rPr>
+          <w:rFonts w:ascii="Helvetica Neue" w:hAnsi="Helvetica Neue"/>
+        </w:rPr>
+        <w:t xml:space="preserve"> icon. The window in Fig 1</w:t>
+      </w:r>
+      <w:r>
+        <w:rPr>
+          <w:rFonts w:ascii="Helvetica Neue" w:hAnsi="Helvetica Neue"/>
+        </w:rPr>
+        <w:t>4</w:t>
+      </w:r>
+      <w:r>
+        <w:rPr>
+          <w:rFonts w:ascii="Helvetica Neue" w:hAnsi="Helvetica Neue"/>
+        </w:rPr>
+        <w:t xml:space="preserve"> will appear.</w:t>
+      </w:r>
+    </w:p>
+    <w:p>
+      <w:pPr>
+        <w:rPr>
+          <w:rFonts w:ascii="Helvetica Neue" w:hAnsi="Helvetica Neue"/>
+        </w:rPr>
+      </w:pPr>
+    </w:p>
+    <w:p>
+      <w:pPr>
+        <w:rPr>
+          <w:rFonts w:ascii="Helvetica Neue" w:hAnsi="Helvetica Neue"/>
+        </w:rPr>
+      </w:pPr>
+      <w:r>
+        <w:rPr>
+          <w:rFonts w:ascii="Helvetica Neue" w:hAnsi="Helvetica Neue"/>
+          <w:noProof/>
+        </w:rPr>
+        <w:drawing>
+          <wp:inline distT="0" distB="0" distL="0" distR="0" wp14:anchorId="5DAEE9B4" wp14:editId="18F6E75E">
+            <wp:extent cx="3432260" cy="2641600"/>
+            <wp:effectExtent l="0" t="0" r="0" b="0"/>
+            <wp:docPr id="29" name="Picture 29"/>
+            <wp:cNvGraphicFramePr>
+              <a:graphicFrameLocks xmlns:a="http://schemas.openxmlformats.org/drawingml/2006/main" noChangeAspect="1"/>
+            </wp:cNvGraphicFramePr>
+            <a:graphic xmlns:a="http://schemas.openxmlformats.org/drawingml/2006/main">
+              <a:graphicData uri="http://schemas.openxmlformats.org/drawingml/2006/picture">
+                <pic:pic xmlns:pic="http://schemas.openxmlformats.org/drawingml/2006/picture">
+                  <pic:nvPicPr>
+                    <pic:cNvPr id="1" name=""/>
+                    <pic:cNvPicPr/>
+                  </pic:nvPicPr>
+                  <pic:blipFill>
+                    <a:blip r:embed="rId26"/>
+                    <a:stretch>
+                      <a:fillRect/>
+                    </a:stretch>
+                  </pic:blipFill>
+                  <pic:spPr>
+                    <a:xfrm>
+                      <a:off x="0" y="0"/>
+                      <a:ext cx="3438560" cy="2646449"/>
+                    </a:xfrm>
+                    <a:prstGeom prst="rect">
+                      <a:avLst/>
+                    </a:prstGeom>
+                  </pic:spPr>
+                </pic:pic>
+              </a:graphicData>
+            </a:graphic>
+          </wp:inline>
+        </w:drawing>
+      </w:r>
+    </w:p>
+    <w:p>
+      <w:pPr>
+        <w:rPr>
+          <w:rFonts w:ascii="Helvetica Neue" w:hAnsi="Helvetica Neue"/>
+        </w:rPr>
+      </w:pPr>
+      <w:r>
+        <w:rPr>
+          <w:rFonts w:ascii="Helvetica Neue" w:hAnsi="Helvetica Neue"/>
+          <w:b/>
+        </w:rPr>
+        <w:t>Fig 1</w:t>
+      </w:r>
+      <w:r>
+        <w:rPr>
+          <w:rFonts w:ascii="Helvetica Neue" w:hAnsi="Helvetica Neue"/>
+          <w:b/>
+        </w:rPr>
+        <w:t>4</w:t>
+      </w:r>
+      <w:r>
+        <w:rPr>
+          <w:rFonts w:ascii="Helvetica Neue" w:hAnsi="Helvetica Neue"/>
+          <w:b/>
+        </w:rPr>
+        <w:t xml:space="preserve">. </w:t>
+      </w:r>
+      <w:proofErr w:type="spellStart"/>
+      <w:r>
+        <w:rPr>
+          <w:rFonts w:ascii="Helvetica Neue" w:hAnsi="Helvetica Neue"/>
+        </w:rPr>
+        <w:t>TreeAnnotator</w:t>
+      </w:r>
+      <w:proofErr w:type="spellEnd"/>
+      <w:r>
+        <w:rPr>
+          <w:rFonts w:ascii="Helvetica Neue" w:hAnsi="Helvetica Neue"/>
+        </w:rPr>
+        <w:t xml:space="preserve"> input window.</w:t>
+      </w:r>
+    </w:p>
+    <w:p>
+      <w:pPr>
+        <w:rPr>
+          <w:rFonts w:ascii="Helvetica Neue" w:hAnsi="Helvetica Neue"/>
+        </w:rPr>
+      </w:pPr>
+    </w:p>
+    <w:p>
+      <w:pPr>
+        <w:rPr>
+          <w:rFonts w:ascii="Helvetica Neue" w:hAnsi="Helvetica Neue"/>
+        </w:rPr>
+      </w:pPr>
+      <w:r>
+        <w:rPr>
+          <w:rFonts w:ascii="Helvetica Neue" w:hAnsi="Helvetica Neue"/>
+        </w:rPr>
+        <w:t xml:space="preserve">Type 10 for </w:t>
+      </w:r>
+      <w:proofErr w:type="spellStart"/>
+      <w:r>
+        <w:rPr>
+          <w:rFonts w:ascii="Helvetica Neue" w:hAnsi="Helvetica Neue"/>
+          <w:i/>
+        </w:rPr>
+        <w:t>Burnin</w:t>
+      </w:r>
+      <w:proofErr w:type="spellEnd"/>
+      <w:r>
+        <w:rPr>
+          <w:rFonts w:ascii="Helvetica Neue" w:hAnsi="Helvetica Neue"/>
+          <w:i/>
+        </w:rPr>
+        <w:t xml:space="preserve"> percentage</w:t>
+      </w:r>
+      <w:r>
+        <w:rPr>
+          <w:rFonts w:ascii="Helvetica Neue" w:hAnsi="Helvetica Neue"/>
+        </w:rPr>
+        <w:t xml:space="preserve"> and choose the same settings for </w:t>
+      </w:r>
+      <w:r>
+        <w:rPr>
+          <w:rFonts w:ascii="Helvetica Neue" w:hAnsi="Helvetica Neue"/>
+          <w:i/>
+        </w:rPr>
+        <w:t>Target tree type</w:t>
+      </w:r>
+      <w:r>
+        <w:rPr>
+          <w:rFonts w:ascii="Helvetica Neue" w:hAnsi="Helvetica Neue"/>
+        </w:rPr>
+        <w:t xml:space="preserve"> and </w:t>
+      </w:r>
+      <w:r>
+        <w:rPr>
+          <w:rFonts w:ascii="Helvetica Neue" w:hAnsi="Helvetica Neue"/>
+          <w:i/>
+        </w:rPr>
+        <w:t>node heights</w:t>
+      </w:r>
+      <w:r>
+        <w:rPr>
+          <w:rFonts w:ascii="Helvetica Neue" w:hAnsi="Helvetica Neue"/>
+          <w:i/>
+        </w:rPr>
+        <w:t xml:space="preserve"> </w:t>
+      </w:r>
+      <w:r>
+        <w:rPr>
+          <w:rFonts w:ascii="Helvetica Neue" w:hAnsi="Helvetica Neue"/>
+        </w:rPr>
+        <w:t>as shown in Fig. 1</w:t>
+      </w:r>
+      <w:r>
+        <w:rPr>
+          <w:rFonts w:ascii="Helvetica Neue" w:hAnsi="Helvetica Neue"/>
+        </w:rPr>
+        <w:t>4</w:t>
+      </w:r>
+      <w:r>
+        <w:rPr>
+          <w:rFonts w:ascii="Helvetica Neue" w:hAnsi="Helvetica Neue"/>
+        </w:rPr>
+        <w:t>.</w:t>
+      </w:r>
+      <w:r>
+        <w:rPr>
+          <w:rFonts w:ascii="Helvetica Neue" w:hAnsi="Helvetica Neue"/>
+        </w:rPr>
+        <w:t xml:space="preserve"> In </w:t>
+      </w:r>
+      <w:r>
+        <w:rPr>
+          <w:rFonts w:ascii="Helvetica Neue" w:hAnsi="Helvetica Neue"/>
+          <w:i/>
+        </w:rPr>
+        <w:t>Input Tree File</w:t>
+      </w:r>
+      <w:r>
+        <w:rPr>
+          <w:rFonts w:ascii="Helvetica Neue" w:hAnsi="Helvetica Neue"/>
+        </w:rPr>
+        <w:t xml:space="preserve"> click on </w:t>
+      </w:r>
+      <w:r>
+        <w:rPr>
+          <w:rFonts w:ascii="Helvetica Neue" w:hAnsi="Helvetica Neue"/>
+          <w:i/>
+        </w:rPr>
+        <w:t>C</w:t>
+      </w:r>
+      <w:r>
+        <w:rPr>
+          <w:rFonts w:ascii="Helvetica Neue" w:hAnsi="Helvetica Neue"/>
+          <w:i/>
+        </w:rPr>
+        <w:t>hoose F</w:t>
+      </w:r>
+      <w:r>
+        <w:rPr>
+          <w:rFonts w:ascii="Helvetica Neue" w:hAnsi="Helvetica Neue"/>
+          <w:i/>
+        </w:rPr>
+        <w:t>ile</w:t>
+      </w:r>
+      <w:r>
+        <w:rPr>
+          <w:rFonts w:ascii="Helvetica Neue" w:hAnsi="Helvetica Neue"/>
+          <w:i/>
+        </w:rPr>
+        <w:t>...</w:t>
+      </w:r>
+      <w:r>
+        <w:rPr>
+          <w:rFonts w:ascii="Helvetica Neue" w:hAnsi="Helvetica Neue"/>
+        </w:rPr>
+        <w:t xml:space="preserve">, and select </w:t>
+      </w:r>
+      <w:r>
+        <w:rPr>
+          <w:rFonts w:ascii="Courier" w:hAnsi="Courier"/>
+        </w:rPr>
+        <w:t>h1n1</w:t>
+      </w:r>
+      <w:r>
+        <w:rPr>
+          <w:rFonts w:ascii="Courier" w:hAnsi="Courier"/>
+        </w:rPr>
+        <w:t>_</w:t>
+      </w:r>
+      <w:proofErr w:type="gramStart"/>
+      <w:r>
+        <w:rPr>
+          <w:rFonts w:ascii="Courier" w:hAnsi="Courier"/>
+        </w:rPr>
+        <w:t>ucl</w:t>
+      </w:r>
+      <w:r>
+        <w:rPr>
+          <w:rFonts w:ascii="Courier" w:hAnsi="Courier"/>
+        </w:rPr>
+        <w:t>d</w:t>
+      </w:r>
+      <w:r>
+        <w:rPr>
+          <w:rFonts w:ascii="Courier" w:hAnsi="Courier"/>
+        </w:rPr>
+        <w:t>.trees</w:t>
+      </w:r>
+      <w:proofErr w:type="gramEnd"/>
+      <w:r>
+        <w:rPr>
+          <w:rFonts w:ascii="Helvetica Neue" w:hAnsi="Helvetica Neue"/>
+        </w:rPr>
+        <w:t xml:space="preserve">. In </w:t>
+      </w:r>
+      <w:r>
+        <w:rPr>
+          <w:rFonts w:ascii="Helvetica Neue" w:hAnsi="Helvetica Neue"/>
+          <w:i/>
+        </w:rPr>
+        <w:t>Output File</w:t>
+      </w:r>
+      <w:r>
+        <w:rPr>
+          <w:rFonts w:ascii="Helvetica Neue" w:hAnsi="Helvetica Neue"/>
+        </w:rPr>
+        <w:t xml:space="preserve"> click on </w:t>
+      </w:r>
+      <w:r>
+        <w:rPr>
+          <w:rFonts w:ascii="Helvetica Neue" w:hAnsi="Helvetica Neue"/>
+          <w:i/>
+        </w:rPr>
+        <w:t>Choose File</w:t>
+      </w:r>
+      <w:r>
+        <w:rPr>
+          <w:rFonts w:ascii="Helvetica Neue" w:hAnsi="Helvetica Neue"/>
+          <w:i/>
+        </w:rPr>
+        <w:t>...</w:t>
+      </w:r>
+      <w:r>
+        <w:rPr>
+          <w:rFonts w:ascii="Helvetica Neue" w:hAnsi="Helvetica Neue"/>
+        </w:rPr>
+        <w:t xml:space="preserve"> and type </w:t>
+      </w:r>
+      <w:r>
+        <w:rPr>
+          <w:rFonts w:ascii="Courier" w:hAnsi="Courier"/>
+        </w:rPr>
+        <w:t>h1n1</w:t>
+      </w:r>
+      <w:r>
+        <w:rPr>
+          <w:rFonts w:ascii="Courier" w:hAnsi="Courier"/>
+        </w:rPr>
+        <w:t>_ucl</w:t>
+      </w:r>
+      <w:r>
+        <w:rPr>
+          <w:rFonts w:ascii="Courier" w:hAnsi="Courier"/>
+        </w:rPr>
+        <w:t>d</w:t>
+      </w:r>
+      <w:r>
+        <w:rPr>
+          <w:rFonts w:ascii="Courier" w:hAnsi="Courier"/>
+        </w:rPr>
+        <w:t>.tre</w:t>
+      </w:r>
+      <w:r>
+        <w:rPr>
+          <w:rFonts w:ascii="Courier" w:hAnsi="Courier"/>
+        </w:rPr>
+        <w:t>.</w:t>
+      </w:r>
+      <w:r>
+        <w:rPr>
+          <w:rFonts w:ascii="Courier" w:hAnsi="Courier"/>
+        </w:rPr>
+        <w:t xml:space="preserve"> </w:t>
+      </w:r>
+      <w:r>
+        <w:rPr>
+          <w:rFonts w:ascii="Helvetica Neue" w:hAnsi="Helvetica Neue"/>
+          <w:b/>
+        </w:rPr>
+        <w:t xml:space="preserve">Note that we use </w:t>
+      </w:r>
+      <w:proofErr w:type="gramStart"/>
+      <w:r>
+        <w:rPr>
+          <w:rFonts w:ascii="Helvetica Neue" w:hAnsi="Helvetica Neue"/>
+          <w:b/>
+        </w:rPr>
+        <w:t>the .</w:t>
+      </w:r>
+      <w:proofErr w:type="spellStart"/>
+      <w:r>
+        <w:rPr>
+          <w:rFonts w:ascii="Helvetica Neue" w:hAnsi="Helvetica Neue"/>
+          <w:b/>
+        </w:rPr>
+        <w:t>tre</w:t>
+      </w:r>
+      <w:proofErr w:type="spellEnd"/>
+      <w:proofErr w:type="gramEnd"/>
+      <w:r>
+        <w:rPr>
+          <w:rFonts w:ascii="Helvetica Neue" w:hAnsi="Helvetica Neue"/>
+          <w:b/>
+        </w:rPr>
+        <w:t xml:space="preserve"> extension for the output file</w:t>
+      </w:r>
+      <w:r>
+        <w:rPr>
+          <w:rFonts w:ascii="Helvetica Neue" w:hAnsi="Helvetica Neue"/>
+        </w:rPr>
+        <w:t>.</w:t>
+      </w:r>
+      <w:r>
+        <w:rPr>
+          <w:rFonts w:ascii="Helvetica Neue" w:hAnsi="Helvetica Neue"/>
+        </w:rPr>
+        <w:t xml:space="preserve"> Click on </w:t>
+      </w:r>
+      <w:r>
+        <w:rPr>
+          <w:rFonts w:ascii="Helvetica Neue" w:hAnsi="Helvetica Neue"/>
+          <w:i/>
+        </w:rPr>
+        <w:t>Run</w:t>
+      </w:r>
+      <w:r>
+        <w:rPr>
+          <w:rFonts w:ascii="Helvetica Neue" w:hAnsi="Helvetica Neue"/>
+        </w:rPr>
+        <w:t>.</w:t>
+      </w:r>
+    </w:p>
+    <w:p>
+      <w:pPr>
+        <w:rPr>
+          <w:rFonts w:ascii="Helvetica Neue" w:hAnsi="Helvetica Neue"/>
+        </w:rPr>
+      </w:pPr>
+    </w:p>
+    <w:p>
+      <w:pPr>
+        <w:rPr>
+          <w:rFonts w:ascii="Helvetica Neue" w:hAnsi="Helvetica Neue"/>
+        </w:rPr>
+      </w:pPr>
+      <w:r>
+        <w:rPr>
+          <w:rFonts w:ascii="Helvetica Neue" w:hAnsi="Helvetica Neue"/>
+        </w:rPr>
+        <w:t xml:space="preserve">After the program has run, find the </w:t>
+      </w:r>
+      <w:r>
+        <w:rPr>
+          <w:rFonts w:ascii="Courier" w:hAnsi="Courier"/>
+        </w:rPr>
+        <w:t>h1n1</w:t>
+      </w:r>
+      <w:r>
+        <w:rPr>
+          <w:rFonts w:ascii="Courier" w:hAnsi="Courier"/>
+        </w:rPr>
+        <w:t>_ucl</w:t>
+      </w:r>
+      <w:r>
+        <w:rPr>
+          <w:rFonts w:ascii="Courier" w:hAnsi="Courier"/>
+        </w:rPr>
+        <w:t>d</w:t>
+      </w:r>
+      <w:r>
+        <w:rPr>
+          <w:rFonts w:ascii="Courier" w:hAnsi="Courier"/>
+        </w:rPr>
+        <w:t>.tre</w:t>
+      </w:r>
+      <w:r>
+        <w:rPr>
+          <w:rFonts w:ascii="Helvetica Neue" w:hAnsi="Helvetica Neue"/>
+        </w:rPr>
+        <w:t xml:space="preserve"> and </w:t>
+      </w:r>
+      <w:r>
+        <w:rPr>
+          <w:rFonts w:ascii="Helvetica Neue" w:hAnsi="Helvetica Neue"/>
+        </w:rPr>
+        <w:t xml:space="preserve">open it in </w:t>
+      </w:r>
+      <w:proofErr w:type="spellStart"/>
+      <w:r>
+        <w:rPr>
+          <w:rFonts w:ascii="Helvetica Neue" w:hAnsi="Helvetica Neue"/>
+        </w:rPr>
+        <w:t>FigTree</w:t>
+      </w:r>
+      <w:proofErr w:type="spellEnd"/>
+      <w:r>
+        <w:rPr>
+          <w:rFonts w:ascii="Helvetica Neue" w:hAnsi="Helvetica Neue"/>
+        </w:rPr>
+        <w:t>.</w:t>
+      </w:r>
+      <w:r>
+        <w:rPr>
+          <w:rFonts w:ascii="Helvetica Neue" w:hAnsi="Helvetica Neue"/>
+        </w:rPr>
+        <w:t xml:space="preserve"> Tick the </w:t>
+      </w:r>
+      <w:r>
+        <w:rPr>
+          <w:rFonts w:ascii="Helvetica Neue" w:hAnsi="Helvetica Neue"/>
+          <w:i/>
+        </w:rPr>
+        <w:t>Node Labels</w:t>
+      </w:r>
+      <w:r>
+        <w:rPr>
+          <w:rFonts w:ascii="Helvetica Neue" w:hAnsi="Helvetica Neue"/>
+        </w:rPr>
+        <w:t xml:space="preserve"> box and select </w:t>
+      </w:r>
+      <w:r>
+        <w:rPr>
+          <w:rFonts w:ascii="Helvetica Neue" w:hAnsi="Helvetica Neue"/>
+          <w:i/>
+        </w:rPr>
+        <w:t>Display: node ages</w:t>
+      </w:r>
+      <w:r>
+        <w:rPr>
+          <w:rFonts w:ascii="Helvetica Neue" w:hAnsi="Helvetica Neue"/>
+        </w:rPr>
+        <w:t xml:space="preserve">. Tick the Node Bars box and select </w:t>
+      </w:r>
+      <w:r>
+        <w:rPr>
+          <w:rFonts w:ascii="Helvetica Neue" w:hAnsi="Helvetica Neue"/>
+          <w:i/>
+        </w:rPr>
+        <w:t>Display: height 95% HPD</w:t>
+      </w:r>
+      <w:r>
+        <w:rPr>
+          <w:rFonts w:ascii="Helvetica Neue" w:hAnsi="Helvetica Neue"/>
+        </w:rPr>
+        <w:t xml:space="preserve"> (Fig 1</w:t>
+      </w:r>
+      <w:r>
+        <w:rPr>
+          <w:rFonts w:ascii="Helvetica Neue" w:hAnsi="Helvetica Neue"/>
+        </w:rPr>
+        <w:t>5</w:t>
+      </w:r>
+      <w:r>
+        <w:rPr>
+          <w:rFonts w:ascii="Helvetica Neue" w:hAnsi="Helvetica Neue"/>
+        </w:rPr>
+        <w:t>).</w:t>
+      </w:r>
+      <w:r>
+        <w:rPr>
+          <w:rFonts w:ascii="Helvetica Neue" w:hAnsi="Helvetica Neue"/>
+        </w:rPr>
+        <w:t xml:space="preserve"> Tick the </w:t>
+      </w:r>
+      <w:r>
+        <w:rPr>
+          <w:rFonts w:ascii="Helvetica Neue" w:hAnsi="Helvetica Neue"/>
+          <w:i/>
+        </w:rPr>
+        <w:t>Scale Axis</w:t>
+      </w:r>
+      <w:r>
+        <w:rPr>
+          <w:rFonts w:ascii="Helvetica Neue" w:hAnsi="Helvetica Neue"/>
+        </w:rPr>
+        <w:t xml:space="preserve"> box and tick </w:t>
+      </w:r>
+      <w:r>
+        <w:rPr>
+          <w:rFonts w:ascii="Helvetica Neue" w:hAnsi="Helvetica Neue"/>
+          <w:i/>
+        </w:rPr>
+        <w:t>Reverse Axis</w:t>
+      </w:r>
+      <w:r>
+        <w:rPr>
+          <w:rFonts w:ascii="Helvetica Neue" w:hAnsi="Helvetica Neue"/>
+        </w:rPr>
+        <w:t>.</w:t>
+      </w:r>
+      <w:r>
+        <w:rPr>
+          <w:rFonts w:ascii="Helvetica Neue" w:hAnsi="Helvetica Neue"/>
+        </w:rPr>
+        <w:t xml:space="preserve"> The axis now represents time before the most recently collected sample, which is </w:t>
+      </w:r>
+      <w:r>
+        <w:rPr>
+          <w:rFonts w:ascii="Helvetica Neue" w:hAnsi="Helvetica Neue"/>
+        </w:rPr>
+        <w:t>November 2009</w:t>
+      </w:r>
+      <w:r>
+        <w:rPr>
+          <w:rFonts w:ascii="Helvetica Neue" w:hAnsi="Helvetica Neue"/>
+        </w:rPr>
+        <w:t>.</w:t>
+      </w:r>
+    </w:p>
+    <w:p>
+      <w:pPr>
+        <w:rPr>
+          <w:rFonts w:ascii="Helvetica Neue" w:hAnsi="Helvetica Neue"/>
+        </w:rPr>
+      </w:pPr>
+      <w:r>
+        <w:rPr>
+          <w:rFonts w:ascii="Helvetica Neue" w:hAnsi="Helvetica Neue"/>
+          <w:noProof/>
+        </w:rPr>
+        <w:lastRenderedPageBreak/>
+        <w:drawing>
+          <wp:inline distT="0" distB="0" distL="0" distR="0" wp14:anchorId="3B7F0BF1" wp14:editId="706B3CB9">
+            <wp:extent cx="4321015" cy="2788356"/>
+            <wp:effectExtent l="0" t="0" r="0" b="5715"/>
+            <wp:docPr id="30" name="Picture 30"/>
+            <wp:cNvGraphicFramePr>
+              <a:graphicFrameLocks xmlns:a="http://schemas.openxmlformats.org/drawingml/2006/main" noChangeAspect="1"/>
+            </wp:cNvGraphicFramePr>
+            <a:graphic xmlns:a="http://schemas.openxmlformats.org/drawingml/2006/main">
+              <a:graphicData uri="http://schemas.openxmlformats.org/drawingml/2006/picture">
+                <pic:pic xmlns:pic="http://schemas.openxmlformats.org/drawingml/2006/picture">
+                  <pic:nvPicPr>
+                    <pic:cNvPr id="1" name=""/>
+                    <pic:cNvPicPr/>
+                  </pic:nvPicPr>
+                  <pic:blipFill>
+                    <a:blip r:embed="rId27"/>
+                    <a:stretch>
+                      <a:fillRect/>
+                    </a:stretch>
+                  </pic:blipFill>
+                  <pic:spPr>
+                    <a:xfrm>
+                      <a:off x="0" y="0"/>
+                      <a:ext cx="4326453" cy="2791865"/>
+                    </a:xfrm>
+                    <a:prstGeom prst="rect">
+                      <a:avLst/>
+                    </a:prstGeom>
+                  </pic:spPr>
+                </pic:pic>
+              </a:graphicData>
+            </a:graphic>
+          </wp:inline>
+        </w:drawing>
+      </w:r>
+    </w:p>
+    <w:p>
+      <w:pPr>
+        <w:rPr>
+          <w:rFonts w:ascii="Helvetica Neue" w:hAnsi="Helvetica Neue"/>
+        </w:rPr>
+      </w:pPr>
+    </w:p>
+    <w:p>
+      <w:pPr>
+        <w:rPr>
+          <w:rFonts w:ascii="Helvetica Neue" w:hAnsi="Helvetica Neue"/>
+        </w:rPr>
+      </w:pPr>
+      <w:r>
+        <w:rPr>
+          <w:rFonts w:ascii="Helvetica Neue" w:hAnsi="Helvetica Neue"/>
+          <w:b/>
+        </w:rPr>
+        <w:t>Fig 1</w:t>
+      </w:r>
+      <w:r>
+        <w:rPr>
+          <w:rFonts w:ascii="Helvetica Neue" w:hAnsi="Helvetica Neue"/>
+          <w:b/>
+        </w:rPr>
+        <w:t>5</w:t>
+      </w:r>
+      <w:r>
+        <w:rPr>
+          <w:rFonts w:ascii="Helvetica Neue" w:hAnsi="Helvetica Neue"/>
+          <w:b/>
+        </w:rPr>
+        <w:t>.</w:t>
+      </w:r>
+      <w:r>
+        <w:rPr>
+          <w:rFonts w:ascii="Helvetica Neue" w:hAnsi="Helvetica Neue"/>
+        </w:rPr>
+        <w:t xml:space="preserve"> </w:t>
+      </w:r>
+      <w:r>
+        <w:rPr>
+          <w:rFonts w:ascii="Helvetica Neue" w:hAnsi="Helvetica Neue"/>
+        </w:rPr>
+        <w:t>H1N1</w:t>
+      </w:r>
+      <w:r>
+        <w:rPr>
+          <w:rFonts w:ascii="Helvetica Neue" w:hAnsi="Helvetica Neue"/>
+        </w:rPr>
+        <w:t xml:space="preserve"> tree shown in </w:t>
+      </w:r>
+      <w:proofErr w:type="spellStart"/>
+      <w:r>
+        <w:rPr>
+          <w:rFonts w:ascii="Helvetica Neue" w:hAnsi="Helvetica Neue"/>
+        </w:rPr>
+        <w:t>FigTree</w:t>
+      </w:r>
+      <w:proofErr w:type="spellEnd"/>
+      <w:r>
+        <w:rPr>
+          <w:rFonts w:ascii="Helvetica Neue" w:hAnsi="Helvetica Neue"/>
+        </w:rPr>
+        <w:t xml:space="preserve">. The branch lengths correspond to time, and the blue error bars represent the uncertainty </w:t>
+      </w:r>
+      <w:r>
+        <w:rPr>
+          <w:rFonts w:ascii="Helvetica Neue" w:hAnsi="Helvetica Neue"/>
+        </w:rPr>
+        <w:t>in</w:t>
+      </w:r>
+      <w:r>
+        <w:rPr>
+          <w:rFonts w:ascii="Helvetica Neue" w:hAnsi="Helvetica Neue"/>
+        </w:rPr>
+        <w:t xml:space="preserve"> the node age</w:t>
+      </w:r>
+      <w:r>
+        <w:rPr>
+          <w:rFonts w:ascii="Helvetica Neue" w:hAnsi="Helvetica Neue"/>
+        </w:rPr>
+        <w:t xml:space="preserve"> estimates</w:t>
+      </w:r>
+      <w:r>
+        <w:rPr>
+          <w:rFonts w:ascii="Helvetica Neue" w:hAnsi="Helvetica Neue"/>
+        </w:rPr>
+        <w:t>.</w:t>
+      </w:r>
+    </w:p>
+    <w:p>
+      <w:pPr>
+        <w:rPr>
+          <w:rFonts w:ascii="Helvetica Neue" w:hAnsi="Helvetica Neue"/>
+        </w:rPr>
+      </w:pPr>
+    </w:p>
+    <w:p>
+      <w:pPr>
+        <w:rPr>
+          <w:rFonts w:ascii="Helvetica Neue" w:hAnsi="Helvetica Neue"/>
+          <w:color w:val="4F81BD" w:themeColor="accent1"/>
+        </w:rPr>
+      </w:pPr>
+      <w:r>
+        <w:rPr>
+          <w:rFonts w:ascii="Helvetica Neue" w:hAnsi="Helvetica Neue"/>
+          <w:b/>
+          <w:color w:val="4F81BD" w:themeColor="accent1"/>
+        </w:rPr>
+        <w:t>Optional exercise 1:</w:t>
+      </w:r>
+      <w:r>
+        <w:rPr>
+          <w:rFonts w:ascii="Helvetica Neue" w:hAnsi="Helvetica Neue"/>
+          <w:color w:val="4F81BD" w:themeColor="accent1"/>
+        </w:rPr>
+        <w:t xml:space="preserve"> Use the BEAUTI window, which we left open, to sample from the prior distribution. This is useful to assess whether the data are informative about parameters of interest. To do this, go to the MCMC tab and tick the </w:t>
+      </w:r>
+      <w:proofErr w:type="spellStart"/>
+      <w:r>
+        <w:rPr>
+          <w:rFonts w:ascii="Helvetica Neue" w:hAnsi="Helvetica Neue"/>
+          <w:i/>
+          <w:color w:val="4F81BD" w:themeColor="accent1"/>
+        </w:rPr>
+        <w:t>SampleFromPrior</w:t>
+      </w:r>
+      <w:proofErr w:type="spellEnd"/>
+      <w:r>
+        <w:rPr>
+          <w:rFonts w:ascii="Helvetica Neue" w:hAnsi="Helvetica Neue"/>
+          <w:color w:val="4F81BD" w:themeColor="accent1"/>
+        </w:rPr>
+        <w:t xml:space="preserve"> box. Change the names of the output log and trees files to </w:t>
+      </w:r>
+      <w:r>
+        <w:rPr>
+          <w:rFonts w:ascii="Helvetica Neue" w:hAnsi="Helvetica Neue"/>
+          <w:i/>
+          <w:color w:val="4F81BD" w:themeColor="accent1"/>
+        </w:rPr>
+        <w:t>h1n1_ucld_prior.log</w:t>
+      </w:r>
+      <w:r>
+        <w:rPr>
+          <w:rFonts w:ascii="Helvetica Neue" w:hAnsi="Helvetica Neue"/>
+          <w:color w:val="4F81BD" w:themeColor="accent1"/>
+        </w:rPr>
+        <w:t xml:space="preserve"> and </w:t>
+      </w:r>
+      <w:r>
+        <w:rPr>
+          <w:rFonts w:ascii="Helvetica Neue" w:hAnsi="Helvetica Neue"/>
+          <w:i/>
+          <w:color w:val="4F81BD" w:themeColor="accent1"/>
+        </w:rPr>
+        <w:t>h1n1_ucld_</w:t>
+      </w:r>
+      <w:proofErr w:type="gramStart"/>
+      <w:r>
+        <w:rPr>
+          <w:rFonts w:ascii="Helvetica Neue" w:hAnsi="Helvetica Neue"/>
+          <w:i/>
+          <w:color w:val="4F81BD" w:themeColor="accent1"/>
+        </w:rPr>
+        <w:t>prior.trees</w:t>
+      </w:r>
+      <w:proofErr w:type="gramEnd"/>
+      <w:r>
+        <w:rPr>
+          <w:rFonts w:ascii="Helvetica Neue" w:hAnsi="Helvetica Neue"/>
+          <w:color w:val="4F81BD" w:themeColor="accent1"/>
+        </w:rPr>
+        <w:t xml:space="preserve"> and go to File, Save as, and save it as </w:t>
+      </w:r>
+      <w:r>
+        <w:rPr>
+          <w:rFonts w:ascii="Helvetica Neue" w:hAnsi="Helvetica Neue"/>
+          <w:i/>
+          <w:color w:val="4F81BD" w:themeColor="accent1"/>
+        </w:rPr>
+        <w:t>h1n1_UCLD_prior.xml</w:t>
+      </w:r>
+      <w:r>
+        <w:rPr>
+          <w:rFonts w:ascii="Helvetica Neue" w:hAnsi="Helvetica Neue"/>
+          <w:color w:val="4F81BD" w:themeColor="accent1"/>
+        </w:rPr>
+        <w:t xml:space="preserve">. </w:t>
+      </w:r>
+      <w:r>
+        <w:rPr>
+          <w:rFonts w:ascii="Helvetica Neue" w:hAnsi="Helvetica Neue"/>
+          <w:color w:val="4F81BD" w:themeColor="accent1"/>
+        </w:rPr>
+        <w:t xml:space="preserve">This analysis will run much faster because it does not need to calculate the phylogenetic likelihood. After it has run, load the log file with that from the posterior. </w:t>
+      </w:r>
+    </w:p>
+    <w:p>
+      <w:pPr>
+        <w:rPr>
+          <w:rFonts w:ascii="Helvetica Neue" w:hAnsi="Helvetica Neue"/>
+          <w:color w:val="4F81BD" w:themeColor="accent1"/>
+        </w:rPr>
+      </w:pPr>
+      <w:r>
+        <w:rPr>
+          <w:rFonts w:ascii="Helvetica Neue" w:hAnsi="Helvetica Neue"/>
+          <w:b/>
+          <w:color w:val="4F81BD" w:themeColor="accent1"/>
+        </w:rPr>
+        <w:t>Question:</w:t>
+      </w:r>
+      <w:r>
+        <w:rPr>
+          <w:rFonts w:ascii="Helvetica Neue" w:hAnsi="Helvetica Neue"/>
+          <w:color w:val="4F81BD" w:themeColor="accent1"/>
+        </w:rPr>
+        <w:t xml:space="preserve"> Does it seem like our data are driving our estimates of evolutionary rates and timescales (hint: compare the prior and the posterior for the tree height, as in Fig </w:t>
+      </w:r>
+      <w:r>
+        <w:rPr>
+          <w:rFonts w:ascii="Helvetica Neue" w:hAnsi="Helvetica Neue"/>
+          <w:color w:val="4F81BD" w:themeColor="accent1"/>
+        </w:rPr>
+        <w:t>S4</w:t>
+      </w:r>
+      <w:r>
+        <w:rPr>
+          <w:rFonts w:ascii="Helvetica Neue" w:hAnsi="Helvetica Neue"/>
+          <w:color w:val="4F81BD" w:themeColor="accent1"/>
+        </w:rPr>
+        <w:t xml:space="preserve">, and for the </w:t>
+      </w:r>
+      <w:proofErr w:type="spellStart"/>
+      <w:proofErr w:type="gramStart"/>
+      <w:r>
+        <w:rPr>
+          <w:rFonts w:ascii="Helvetica Neue" w:hAnsi="Helvetica Neue"/>
+          <w:i/>
+          <w:color w:val="4F81BD" w:themeColor="accent1"/>
+        </w:rPr>
+        <w:t>rate.mean</w:t>
+      </w:r>
+      <w:proofErr w:type="spellEnd"/>
+      <w:proofErr w:type="gramEnd"/>
+      <w:r>
+        <w:rPr>
+          <w:rFonts w:ascii="Helvetica Neue" w:hAnsi="Helvetica Neue"/>
+          <w:color w:val="4F81BD" w:themeColor="accent1"/>
+        </w:rPr>
+        <w:t xml:space="preserve"> parameters).</w:t>
+      </w:r>
+    </w:p>
+    <w:p>
+      <w:pPr>
+        <w:rPr>
+          <w:rFonts w:ascii="Helvetica Neue" w:hAnsi="Helvetica Neue"/>
+          <w:color w:val="4F81BD" w:themeColor="accent1"/>
+        </w:rPr>
+      </w:pPr>
+    </w:p>
+    <w:p>
+      <w:pPr>
+        <w:rPr>
+          <w:rFonts w:ascii="Helvetica Neue" w:hAnsi="Helvetica Neue"/>
+          <w:color w:val="4F81BD" w:themeColor="accent1"/>
+        </w:rPr>
+      </w:pPr>
+      <w:r>
+        <w:rPr>
+          <w:rFonts w:ascii="Helvetica Neue" w:hAnsi="Helvetica Neue"/>
+          <w:noProof/>
+          <w:color w:val="4F81BD" w:themeColor="accent1"/>
+        </w:rPr>
+        <w:drawing>
+          <wp:inline distT="0" distB="0" distL="0" distR="0" wp14:anchorId="00897CE1" wp14:editId="4DEAC653">
+            <wp:extent cx="4842934" cy="2726047"/>
+            <wp:effectExtent l="0" t="0" r="0" b="5080"/>
+            <wp:docPr id="4" name="Picture 4"/>
+            <wp:cNvGraphicFramePr>
+              <a:graphicFrameLocks xmlns:a="http://schemas.openxmlformats.org/drawingml/2006/main" noChangeAspect="1"/>
+            </wp:cNvGraphicFramePr>
+            <a:graphic xmlns:a="http://schemas.openxmlformats.org/drawingml/2006/main">
+              <a:graphicData uri="http://schemas.openxmlformats.org/drawingml/2006/picture">
+                <pic:pic xmlns:pic="http://schemas.openxmlformats.org/drawingml/2006/picture">
+                  <pic:nvPicPr>
+                    <pic:cNvPr id="1" name=""/>
+                    <pic:cNvPicPr/>
+                  </pic:nvPicPr>
+                  <pic:blipFill>
+                    <a:blip r:embed="rId28"/>
+                    <a:stretch>
+                      <a:fillRect/>
+                    </a:stretch>
+                  </pic:blipFill>
+                  <pic:spPr>
+                    <a:xfrm>
+                      <a:off x="0" y="0"/>
                       <a:ext cx="4847144" cy="2728417"/>
                     </a:xfrm>
                     <a:prstGeom prst="rect">
@@ -3935,18 +4507,37 @@
       <w:pPr>
         <w:rPr>
           <w:rFonts w:ascii="Helvetica Neue" w:hAnsi="Helvetica Neue"/>
+          <w:color w:val="4F81BD" w:themeColor="accent1"/>
         </w:rPr>
       </w:pPr>
       <w:r>
         <w:rPr>
           <w:rFonts w:ascii="Helvetica Neue" w:hAnsi="Helvetica Neue"/>
           <w:b/>
-        </w:rPr>
-        <w:t xml:space="preserve">Fig 16. </w:t>
-      </w:r>
-      <w:r>
-        <w:rPr>
-          <w:rFonts w:ascii="Helvetica Neue" w:hAnsi="Helvetica Neue"/>
+          <w:color w:val="4F81BD" w:themeColor="accent1"/>
+        </w:rPr>
+        <w:t xml:space="preserve">Fig </w:t>
+      </w:r>
+      <w:r>
+        <w:rPr>
+          <w:rFonts w:ascii="Helvetica Neue" w:hAnsi="Helvetica Neue"/>
+          <w:b/>
+          <w:color w:val="4F81BD" w:themeColor="accent1"/>
+        </w:rPr>
+        <w:t>S4</w:t>
+      </w:r>
+      <w:r>
+        <w:rPr>
+          <w:rFonts w:ascii="Helvetica Neue" w:hAnsi="Helvetica Neue"/>
+          <w:b/>
+          <w:color w:val="4F81BD" w:themeColor="accent1"/>
+        </w:rPr>
+        <w:t xml:space="preserve">. </w:t>
+      </w:r>
+      <w:r>
+        <w:rPr>
+          <w:rFonts w:ascii="Helvetica Neue" w:hAnsi="Helvetica Neue"/>
+          <w:color w:val="4F81BD" w:themeColor="accent1"/>
         </w:rPr>
         <w:t>Comparing the prior and posterior for the tree height.</w:t>
       </w:r>
@@ -3969,12 +4560,14 @@
       <w:pPr>
         <w:rPr>
           <w:rFonts w:ascii="Helvetica Neue" w:hAnsi="Helvetica Neue"/>
+          <w:color w:val="4F81BD" w:themeColor="accent1"/>
         </w:rPr>
       </w:pPr>
       <w:r>
         <w:rPr>
           <w:rFonts w:ascii="Helvetica Neue" w:hAnsi="Helvetica Neue"/>
           <w:b/>
+          <w:color w:val="4F81BD" w:themeColor="accent1"/>
         </w:rPr>
         <w:t>Optional exercise</w:t>
       </w:r>
@@ -3982,6 +4575,7 @@
         <w:rPr>
           <w:rFonts w:ascii="Helvetica Neue" w:hAnsi="Helvetica Neue"/>
           <w:b/>
+          <w:color w:val="4F81BD" w:themeColor="accent1"/>
         </w:rPr>
         <w:t xml:space="preserve"> 2</w:t>
       </w:r>
@@ -3989,12 +4583,14 @@
         <w:rPr>
           <w:rFonts w:ascii="Helvetica Neue" w:hAnsi="Helvetica Neue"/>
           <w:b/>
+          <w:color w:val="4F81BD" w:themeColor="accent1"/>
         </w:rPr>
         <w:t>:</w:t>
       </w:r>
       <w:r>
         <w:rPr>
           <w:rFonts w:ascii="Helvetica Neue" w:hAnsi="Helvetica Neue"/>
+          <w:color w:val="4F81BD" w:themeColor="accent1"/>
         </w:rPr>
         <w:t xml:space="preserve"> Use the BEAUTI window, which we left open, to set up a strict clock. To do this go to the </w:t>
       </w:r>
@@ -4002,12 +4598,14 @@
         <w:rPr>
           <w:rFonts w:ascii="Helvetica Neue" w:hAnsi="Helvetica Neue"/>
           <w:i/>
+          <w:color w:val="4F81BD" w:themeColor="accent1"/>
         </w:rPr>
         <w:t>Clock Model</w:t>
       </w:r>
       <w:r>
         <w:rPr>
           <w:rFonts w:ascii="Helvetica Neue" w:hAnsi="Helvetica Neue"/>
+          <w:color w:val="4F81BD" w:themeColor="accent1"/>
         </w:rPr>
         <w:t xml:space="preserve"> tab and select </w:t>
       </w:r>
@@ -4015,42 +4613,49 @@
         <w:rPr>
           <w:rFonts w:ascii="Helvetica Neue" w:hAnsi="Helvetica Neue"/>
           <w:i/>
+          <w:color w:val="4F81BD" w:themeColor="accent1"/>
         </w:rPr>
         <w:t>Strict Clock</w:t>
       </w:r>
       <w:r>
         <w:rPr>
           <w:rFonts w:ascii="Helvetica Neue" w:hAnsi="Helvetica Neue"/>
+          <w:color w:val="4F81BD" w:themeColor="accent1"/>
         </w:rPr>
         <w:t xml:space="preserve">. In the MCMC tab change the output file names to </w:t>
       </w:r>
       <w:r>
         <w:rPr>
           <w:rFonts w:ascii="Courier" w:hAnsi="Courier"/>
+          <w:color w:val="4F81BD" w:themeColor="accent1"/>
         </w:rPr>
         <w:t>h1n1</w:t>
       </w:r>
       <w:r>
         <w:rPr>
           <w:rFonts w:ascii="Courier" w:hAnsi="Courier"/>
+          <w:color w:val="4F81BD" w:themeColor="accent1"/>
         </w:rPr>
         <w:t>_sc.log</w:t>
       </w:r>
       <w:r>
         <w:rPr>
           <w:rFonts w:ascii="Helvetica Neue" w:hAnsi="Helvetica Neue"/>
+          <w:color w:val="4F81BD" w:themeColor="accent1"/>
         </w:rPr>
         <w:t xml:space="preserve">, </w:t>
       </w:r>
       <w:r>
         <w:rPr>
           <w:rFonts w:ascii="Courier" w:hAnsi="Courier"/>
+          <w:color w:val="4F81BD" w:themeColor="accent1"/>
         </w:rPr>
         <w:t>h1n1</w:t>
       </w:r>
       <w:r>
         <w:rPr>
           <w:rFonts w:ascii="Courier" w:hAnsi="Courier"/>
+          <w:color w:val="4F81BD" w:themeColor="accent1"/>
         </w:rPr>
         <w:t>_</w:t>
       </w:r>
@@ -4058,6 +4663,7 @@
       <w:r>
         <w:rPr>
           <w:rFonts w:ascii="Courier" w:hAnsi="Courier"/>
+          <w:color w:val="4F81BD" w:themeColor="accent1"/>
         </w:rPr>
         <w:t>sc.trees</w:t>
       </w:r>
@@ -4065,24 +4671,28 @@
       <w:r>
         <w:rPr>
           <w:rFonts w:ascii="Helvetica Neue" w:hAnsi="Helvetica Neue"/>
+          <w:color w:val="4F81BD" w:themeColor="accent1"/>
         </w:rPr>
         <w:t xml:space="preserve">. Save it as </w:t>
       </w:r>
       <w:r>
         <w:rPr>
           <w:rFonts w:ascii="Courier" w:hAnsi="Courier"/>
+          <w:color w:val="4F81BD" w:themeColor="accent1"/>
         </w:rPr>
         <w:t>h1n1</w:t>
       </w:r>
       <w:r>
         <w:rPr>
           <w:rFonts w:ascii="Courier" w:hAnsi="Courier"/>
+          <w:color w:val="4F81BD" w:themeColor="accent1"/>
         </w:rPr>
         <w:t>_sc.xml</w:t>
       </w:r>
       <w:r>
         <w:rPr>
           <w:rFonts w:ascii="Helvetica Neue" w:hAnsi="Helvetica Neue"/>
+          <w:color w:val="4F81BD" w:themeColor="accent1"/>
         </w:rPr>
         <w:t xml:space="preserve"> and run it in BEAST. Compare the rate and node age estimates to those from the relaxed clock used here.</w:t>
       </w:r>
@@ -4845,6 +5455,29 @@
       <w:lang w:val="en-AU" w:eastAsia="en-US"/>
     </w:rPr>
   </w:style>
+  <w:style w:type="character" w:styleId="Hyperlink">
+    <w:name w:val="Hyperlink"/>
+    <w:basedOn w:val="DefaultParagraphFont"/>
+    <w:uiPriority w:val="99"/>
+    <w:unhideWhenUsed/>
+    <w:rsid w:val="00C25EA7"/>
+    <w:rPr>
+      <w:color w:val="0000FF" w:themeColor="hyperlink"/>
+      <w:u w:val="single"/>
+    </w:rPr>
+  </w:style>
+  <w:style w:type="character" w:styleId="UnresolvedMention">
+    <w:name w:val="Unresolved Mention"/>
+    <w:basedOn w:val="DefaultParagraphFont"/>
+    <w:uiPriority w:val="99"/>
+    <w:semiHidden/>
+    <w:unhideWhenUsed/>
+    <w:rsid w:val="00C25EA7"/>
+    <w:rPr>
+      <w:color w:val="605E5C"/>
+      <w:shd w:val="clear" w:color="auto" w:fill="E1DFDD"/>
+    </w:rPr>
+  </w:style>
 </w:styles>
 </file>
 

</xml_diff>